<commit_message>
update severity rating table
</commit_message>
<xml_diff>
--- a/paper/figures/SeverityRatingTable.docx
+++ b/paper/figures/SeverityRatingTable.docx
@@ -1,21 +1,27 @@
 
 <file path=word/document.xml><?xml version="1.0" encoding="utf-8"?>
-<w:document xmlns:wpc="http://schemas.microsoft.com/office/word/2010/wordprocessingCanvas" xmlns:cx="http://schemas.microsoft.com/office/drawing/2014/chartex" xmlns:cx1="http://schemas.microsoft.com/office/drawing/2015/9/8/chartex" xmlns:cx2="http://schemas.microsoft.com/office/drawing/2015/10/21/chartex" xmlns:cx3="http://schemas.microsoft.com/office/drawing/2016/5/9/chartex" xmlns:cx4="http://schemas.microsoft.com/office/drawing/2016/5/10/chartex" xmlns:cx5="http://schemas.microsoft.com/office/drawing/2016/5/11/chartex" xmlns:cx6="http://schemas.microsoft.com/office/drawing/2016/5/12/chartex" xmlns:cx7="http://schemas.microsoft.com/office/drawing/2016/5/13/chartex" xmlns:cx8="http://schemas.microsoft.com/office/drawing/2016/5/14/chartex" xmlns:mc="http://schemas.openxmlformats.org/markup-compatibility/2006" xmlns:aink="http://schemas.microsoft.com/office/drawing/2016/ink" xmlns:am3d="http://schemas.microsoft.com/office/drawing/2017/model3d" xmlns:o="urn:schemas-microsoft-com:office:office" xmlns:r="http://schemas.openxmlformats.org/officeDocument/2006/relationships" xmlns:m="http://schemas.openxmlformats.org/officeDocument/2006/math" xmlns:v="urn:schemas-microsoft-com:vml" xmlns:wp14="http://schemas.microsoft.com/office/word/2010/wordprocessingDrawing" xmlns:wp="http://schemas.openxmlformats.org/drawingml/2006/wordprocessingDrawing" xmlns:w10="urn:schemas-microsoft-com:office:word" xmlns:w="http://schemas.openxmlformats.org/wordprocessingml/2006/main" xmlns:w14="http://schemas.microsoft.com/office/word/2010/wordml" xmlns:w15="http://schemas.microsoft.com/office/word/2012/wordml" xmlns:w16cex="http://schemas.microsoft.com/office/word/2018/wordml/cex" xmlns:w16cid="http://schemas.microsoft.com/office/word/2016/wordml/cid" xmlns:w16="http://schemas.microsoft.com/office/word/2018/wordml" xmlns:w16se="http://schemas.microsoft.com/office/word/2015/wordml/symex" xmlns:wpg="http://schemas.microsoft.com/office/word/2010/wordprocessingGroup" xmlns:wpi="http://schemas.microsoft.com/office/word/2010/wordprocessingInk" xmlns:wne="http://schemas.microsoft.com/office/word/2006/wordml" xmlns:wps="http://schemas.microsoft.com/office/word/2010/wordprocessingShape" mc:Ignorable="w14 w15 w16se w16cid w16 w16cex wp14">
+<w:document xmlns:wpc="http://schemas.microsoft.com/office/word/2010/wordprocessingCanvas" xmlns:cx="http://schemas.microsoft.com/office/drawing/2014/chartex" xmlns:cx1="http://schemas.microsoft.com/office/drawing/2015/9/8/chartex" xmlns:mc="http://schemas.openxmlformats.org/markup-compatibility/2006" xmlns:o="urn:schemas-microsoft-com:office:office" xmlns:r="http://schemas.openxmlformats.org/officeDocument/2006/relationships" xmlns:m="http://schemas.openxmlformats.org/officeDocument/2006/math" xmlns:v="urn:schemas-microsoft-com:vml" xmlns:wp14="http://schemas.microsoft.com/office/word/2010/wordprocessingDrawing" xmlns:wp="http://schemas.openxmlformats.org/drawingml/2006/wordprocessingDrawing" xmlns:w10="urn:schemas-microsoft-com:office:word" xmlns:w="http://schemas.openxmlformats.org/wordprocessingml/2006/main" xmlns:w14="http://schemas.microsoft.com/office/word/2010/wordml" xmlns:w15="http://schemas.microsoft.com/office/word/2012/wordml" xmlns:w16se="http://schemas.microsoft.com/office/word/2015/wordml/symex" xmlns:wpg="http://schemas.microsoft.com/office/word/2010/wordprocessingGroup" xmlns:wpi="http://schemas.microsoft.com/office/word/2010/wordprocessingInk" xmlns:wne="http://schemas.microsoft.com/office/word/2006/wordml" xmlns:wps="http://schemas.microsoft.com/office/word/2010/wordprocessingShape" mc:Ignorable="w14 w15 w16se wp14">
   <w:body>
-    <w:p xmlns:w="http://schemas.openxmlformats.org/wordprocessingml/2006/main" xmlns:wp="http://schemas.openxmlformats.org/drawingml/2006/wordprocessingDrawing" xmlns:r="http://schemas.openxmlformats.org/officeDocument/2006/relationships" xmlns:w14="http://schemas.microsoft.com/office/word/2010/wordml">
+    <w:p>
       <w:pPr>
         <w:pStyle w:val="TableCaption"/>
       </w:pPr>
+      <w:bookmarkStart w:id="0" w:name="_GoBack"/>
+      <w:proofErr w:type="gramStart"/>
       <w:r>
-        <w:t xml:space="preserve">Table  : Powdery mildew severity rating scale and calculated percent severity for each ordinal rating</w:t>
+        <w:t>Table  :</w:t>
+      </w:r>
+      <w:proofErr w:type="gramEnd"/>
+      <w:r>
+        <w:t xml:space="preserve"> Powdery mildew severity rating scale and calculated percent severity for each ordinal rating</w:t>
       </w:r>
     </w:p>
-    <w:tbl xmlns:w="http://schemas.openxmlformats.org/wordprocessingml/2006/main" xmlns:r="http://schemas.openxmlformats.org/officeDocument/2006/relationships" xmlns:w14="http://schemas.microsoft.com/office/word/2010/wordml" xmlns:wp="http://schemas.openxmlformats.org/drawingml/2006/wordprocessingDrawing" xmlns:a="http://schemas.openxmlformats.org/drawingml/2006/main" xmlns:pic="http://schemas.openxmlformats.org/drawingml/2006/picture">
+    <w:tbl>
       <w:tblPr>
-        NA"/&gt;
+        <w:tblW w:w="0" w:type="auto"/>
+        <w:jc w:val="center"/>
         <w:tblLayout w:type="fixed"/>
-        <w:jc w:val="center"/>
-        <w:tblLook w:firstRow="1" w:lastRow="0" w:firstColumn="0" w:lastColumn="0" w:noHBand="0" w:noVBand="1"/>
+        <w:tblLook w:val="0420" w:firstRow="1" w:lastRow="0" w:firstColumn="0" w:lastColumn="0" w:noHBand="0" w:noVBand="1"/>
       </w:tblPr>
       <w:tblGrid>
         <w:gridCol w:w="1152"/>
@@ -25,102 +31,104 @@
       <w:tr>
         <w:trPr>
           <w:cantSplit/>
-          <w:trHeight w:val="598" w:hRule="auto"/>
           <w:tblHeader/>
+          <w:jc w:val="center"/>
         </w:trPr>
         <w:tc>
           <w:tcPr>
+            <w:tcW w:w="1152" w:type="dxa"/>
             <w:tcBorders>
+              <w:top w:val="single" w:sz="16" w:space="0" w:color="666666"/>
               <w:bottom w:val="single" w:sz="16" w:space="0" w:color="666666"/>
-              <w:top w:val="single" w:sz="16" w:space="0" w:color="666666"/>
             </w:tcBorders>
             <w:shd w:val="clear" w:color="auto" w:fill="FFFFFF"/>
             <w:tcMar>
               <w:top w:w="0" w:type="dxa"/>
-              <w:bottom w:w="0" w:type="dxa"/>
-              <w:left w:w="0" w:type="dxa"/>
-              <w:right w:w="0" w:type="dxa"/>
-            </w:tcMar>
-            <w:vAlign w:val="center"/>
-          </w:tcPr>
-          <w:p>
-            <w:pPr>
-              <w:jc w:val="right"/>
-              <w:spacing w:after="100" w:before="100" w:line="240"/>
-              <w:ind w:firstLine="0" w:left="100" w:right="100"/>
-            </w:pPr>
-            <w:r xmlns:w="http://schemas.openxmlformats.org/wordprocessingml/2006/main" xmlns:wp="http://schemas.openxmlformats.org/drawingml/2006/wordprocessingDrawing" xmlns:r="http://schemas.openxmlformats.org/officeDocument/2006/relationships" xmlns:w14="http://schemas.microsoft.com/office/word/2010/wordml">
-              <w:rPr>
-                <w:rFonts w:ascii="Arial" w:hAnsi="Arial" w:eastAsia="Arial" w:cs="Arial"/>
+              <w:left w:w="0" w:type="dxa"/>
+              <w:bottom w:w="0" w:type="dxa"/>
+              <w:right w:w="0" w:type="dxa"/>
+            </w:tcMar>
+            <w:vAlign w:val="center"/>
+          </w:tcPr>
+          <w:p>
+            <w:pPr>
+              <w:spacing w:before="100" w:after="100"/>
+              <w:ind w:left="100" w:right="100"/>
+              <w:jc w:val="center"/>
+            </w:pPr>
+            <w:r>
+              <w:rPr>
+                <w:rFonts w:ascii="Arial" w:eastAsia="Arial" w:hAnsi="Arial" w:cs="Arial"/>
+                <w:color w:val="000000"/>
                 <w:sz w:val="20"/>
                 <w:szCs w:val="20"/>
-                <w:color w:val="000000"/>
-              </w:rPr>
-              <w:t xml:space="preserve">Severity rating</w:t>
-            </w:r>
-          </w:p>
-        </w:tc>
-        <w:tc>
-          <w:tcPr>
+              </w:rPr>
+              <w:t>Severity rating</w:t>
+            </w:r>
+          </w:p>
+        </w:tc>
+        <w:tc>
+          <w:tcPr>
+            <w:tcW w:w="5760" w:type="dxa"/>
             <w:tcBorders>
+              <w:top w:val="single" w:sz="16" w:space="0" w:color="666666"/>
               <w:bottom w:val="single" w:sz="16" w:space="0" w:color="666666"/>
-              <w:top w:val="single" w:sz="16" w:space="0" w:color="666666"/>
             </w:tcBorders>
             <w:shd w:val="clear" w:color="auto" w:fill="FFFFFF"/>
             <w:tcMar>
               <w:top w:w="0" w:type="dxa"/>
-              <w:bottom w:w="0" w:type="dxa"/>
-              <w:left w:w="0" w:type="dxa"/>
-              <w:right w:w="0" w:type="dxa"/>
-            </w:tcMar>
-            <w:vAlign w:val="center"/>
-          </w:tcPr>
-          <w:p>
-            <w:pPr>
-              <w:jc w:val="left"/>
-              <w:spacing w:after="100" w:before="100" w:line="240"/>
-              <w:ind w:firstLine="0" w:left="100" w:right="100"/>
-            </w:pPr>
-            <w:r xmlns:w="http://schemas.openxmlformats.org/wordprocessingml/2006/main" xmlns:wp="http://schemas.openxmlformats.org/drawingml/2006/wordprocessingDrawing" xmlns:r="http://schemas.openxmlformats.org/officeDocument/2006/relationships" xmlns:w14="http://schemas.microsoft.com/office/word/2010/wordml">
-              <w:rPr>
-                <w:rFonts w:ascii="Arial" w:hAnsi="Arial" w:eastAsia="Arial" w:cs="Arial"/>
+              <w:left w:w="0" w:type="dxa"/>
+              <w:bottom w:w="0" w:type="dxa"/>
+              <w:right w:w="0" w:type="dxa"/>
+            </w:tcMar>
+            <w:vAlign w:val="center"/>
+          </w:tcPr>
+          <w:p>
+            <w:pPr>
+              <w:spacing w:before="100" w:after="100"/>
+              <w:ind w:left="100" w:right="100"/>
+            </w:pPr>
+            <w:r>
+              <w:rPr>
+                <w:rFonts w:ascii="Arial" w:eastAsia="Arial" w:hAnsi="Arial" w:cs="Arial"/>
+                <w:color w:val="000000"/>
                 <w:sz w:val="20"/>
                 <w:szCs w:val="20"/>
-                <w:color w:val="000000"/>
-              </w:rPr>
-              <w:t xml:space="preserve">Description</w:t>
-            </w:r>
-          </w:p>
-        </w:tc>
-        <w:tc>
-          <w:tcPr>
+              </w:rPr>
+              <w:t>Description</w:t>
+            </w:r>
+          </w:p>
+        </w:tc>
+        <w:tc>
+          <w:tcPr>
+            <w:tcW w:w="1728" w:type="dxa"/>
             <w:tcBorders>
+              <w:top w:val="single" w:sz="16" w:space="0" w:color="666666"/>
               <w:bottom w:val="single" w:sz="16" w:space="0" w:color="666666"/>
-              <w:top w:val="single" w:sz="16" w:space="0" w:color="666666"/>
             </w:tcBorders>
             <w:shd w:val="clear" w:color="auto" w:fill="FFFFFF"/>
             <w:tcMar>
               <w:top w:w="0" w:type="dxa"/>
-              <w:bottom w:w="0" w:type="dxa"/>
-              <w:left w:w="0" w:type="dxa"/>
-              <w:right w:w="0" w:type="dxa"/>
-            </w:tcMar>
-            <w:vAlign w:val="center"/>
-          </w:tcPr>
-          <w:p>
-            <w:pPr>
+              <w:left w:w="0" w:type="dxa"/>
+              <w:bottom w:w="0" w:type="dxa"/>
+              <w:right w:w="0" w:type="dxa"/>
+            </w:tcMar>
+            <w:vAlign w:val="center"/>
+          </w:tcPr>
+          <w:p>
+            <w:pPr>
+              <w:spacing w:before="100" w:after="100"/>
+              <w:ind w:left="100" w:right="100"/>
               <w:jc w:val="right"/>
-              <w:spacing w:after="100" w:before="100" w:line="240"/>
-              <w:ind w:firstLine="0" w:left="100" w:right="100"/>
-            </w:pPr>
-            <w:r xmlns:w="http://schemas.openxmlformats.org/wordprocessingml/2006/main" xmlns:wp="http://schemas.openxmlformats.org/drawingml/2006/wordprocessingDrawing" xmlns:r="http://schemas.openxmlformats.org/officeDocument/2006/relationships" xmlns:w14="http://schemas.microsoft.com/office/word/2010/wordml">
-              <w:rPr>
-                <w:rFonts w:ascii="Arial" w:hAnsi="Arial" w:eastAsia="Arial" w:cs="Arial"/>
+            </w:pPr>
+            <w:r>
+              <w:rPr>
+                <w:rFonts w:ascii="Arial" w:eastAsia="Arial" w:hAnsi="Arial" w:cs="Arial"/>
+                <w:color w:val="000000"/>
                 <w:sz w:val="20"/>
                 <w:szCs w:val="20"/>
-                <w:color w:val="000000"/>
-              </w:rPr>
-              <w:t xml:space="preserve">Equivalent percent severity</w:t>
+              </w:rPr>
+              <w:t>Equivalent percent severity</w:t>
             </w:r>
           </w:p>
         </w:tc>
@@ -128,92 +136,91 @@
       <w:tr>
         <w:trPr>
           <w:cantSplit/>
-          <w:trHeight w:val="561" w:hRule="auto"/>
+          <w:jc w:val="center"/>
         </w:trPr>
         <w:tc>
           <w:tcPr>
-            <w:tcBorders/>
-            <w:shd w:val="clear" w:color="auto" w:fill="FFFFFF"/>
-            <w:tcMar>
-              <w:top w:w="0" w:type="dxa"/>
-              <w:bottom w:w="0" w:type="dxa"/>
-              <w:left w:w="0" w:type="dxa"/>
-              <w:right w:w="0" w:type="dxa"/>
-            </w:tcMar>
-            <w:vAlign w:val="center"/>
-          </w:tcPr>
-          <w:p>
-            <w:pPr>
+            <w:tcW w:w="1152" w:type="dxa"/>
+            <w:shd w:val="clear" w:color="auto" w:fill="FFFFFF"/>
+            <w:tcMar>
+              <w:top w:w="0" w:type="dxa"/>
+              <w:left w:w="0" w:type="dxa"/>
+              <w:bottom w:w="0" w:type="dxa"/>
+              <w:right w:w="0" w:type="dxa"/>
+            </w:tcMar>
+            <w:vAlign w:val="center"/>
+          </w:tcPr>
+          <w:p>
+            <w:pPr>
+              <w:spacing w:before="100" w:after="100"/>
+              <w:ind w:left="100" w:right="100"/>
               <w:jc w:val="center"/>
-              <w:spacing w:after="100" w:before="100" w:line="240"/>
-              <w:ind w:firstLine="0" w:left="100" w:right="100"/>
-            </w:pPr>
-            <w:r xmlns:w="http://schemas.openxmlformats.org/wordprocessingml/2006/main" xmlns:wp="http://schemas.openxmlformats.org/drawingml/2006/wordprocessingDrawing" xmlns:r="http://schemas.openxmlformats.org/officeDocument/2006/relationships" xmlns:w14="http://schemas.microsoft.com/office/word/2010/wordml">
-              <w:rPr>
-                <w:rFonts w:ascii="Arial" w:hAnsi="Arial" w:eastAsia="Arial" w:cs="Arial"/>
-                <w:sz w:val="16"/>
-                <w:szCs w:val="16"/>
-                <w:color w:val="000000"/>
-              </w:rPr>
-              <w:t xml:space="preserve">1</w:t>
-            </w:r>
-          </w:p>
-        </w:tc>
-        <w:tc>
-          <w:tcPr>
-            <w:tcBorders/>
-            <w:shd w:val="clear" w:color="auto" w:fill="FFFFFF"/>
-            <w:tcMar>
-              <w:top w:w="0" w:type="dxa"/>
-              <w:bottom w:w="0" w:type="dxa"/>
-              <w:left w:w="0" w:type="dxa"/>
-              <w:right w:w="0" w:type="dxa"/>
-            </w:tcMar>
-            <w:vAlign w:val="center"/>
-          </w:tcPr>
-          <w:p>
-            <w:pPr>
-              <w:jc w:val="left"/>
-              <w:spacing w:after="100" w:before="100" w:line="240"/>
-              <w:ind w:firstLine="0" w:left="100" w:right="100"/>
-            </w:pPr>
-            <w:r xmlns:w="http://schemas.openxmlformats.org/wordprocessingml/2006/main" xmlns:wp="http://schemas.openxmlformats.org/drawingml/2006/wordprocessingDrawing" xmlns:r="http://schemas.openxmlformats.org/officeDocument/2006/relationships" xmlns:w14="http://schemas.microsoft.com/office/word/2010/wordml">
-              <w:rPr>
-                <w:rFonts w:ascii="Arial" w:hAnsi="Arial" w:eastAsia="Arial" w:cs="Arial"/>
-                <w:sz w:val="16"/>
-                <w:szCs w:val="16"/>
-                <w:color w:val="000000"/>
-              </w:rPr>
-              <w:t xml:space="preserve">No sign of powdery mildew</w:t>
-            </w:r>
-          </w:p>
-        </w:tc>
-        <w:tc>
-          <w:tcPr>
-            <w:tcBorders/>
-            <w:shd w:val="clear" w:color="auto" w:fill="FFFFFF"/>
-            <w:tcMar>
-              <w:top w:w="0" w:type="dxa"/>
-              <w:bottom w:w="0" w:type="dxa"/>
-              <w:left w:w="0" w:type="dxa"/>
-              <w:right w:w="0" w:type="dxa"/>
-            </w:tcMar>
-            <w:vAlign w:val="center"/>
-          </w:tcPr>
-          <w:p>
-            <w:pPr>
+            </w:pPr>
+            <w:r>
+              <w:rPr>
+                <w:rFonts w:ascii="Arial" w:eastAsia="Arial" w:hAnsi="Arial" w:cs="Arial"/>
+                <w:color w:val="000000"/>
+                <w:sz w:val="16"/>
+                <w:szCs w:val="16"/>
+              </w:rPr>
+              <w:t>1</w:t>
+            </w:r>
+          </w:p>
+        </w:tc>
+        <w:tc>
+          <w:tcPr>
+            <w:tcW w:w="5760" w:type="dxa"/>
+            <w:shd w:val="clear" w:color="auto" w:fill="FFFFFF"/>
+            <w:tcMar>
+              <w:top w:w="0" w:type="dxa"/>
+              <w:left w:w="0" w:type="dxa"/>
+              <w:bottom w:w="0" w:type="dxa"/>
+              <w:right w:w="0" w:type="dxa"/>
+            </w:tcMar>
+            <w:vAlign w:val="center"/>
+          </w:tcPr>
+          <w:p>
+            <w:pPr>
+              <w:spacing w:before="100" w:after="100"/>
+              <w:ind w:left="100" w:right="100"/>
+            </w:pPr>
+            <w:r>
+              <w:rPr>
+                <w:rFonts w:ascii="Arial" w:eastAsia="Arial" w:hAnsi="Arial" w:cs="Arial"/>
+                <w:color w:val="000000"/>
+                <w:sz w:val="16"/>
+                <w:szCs w:val="16"/>
+              </w:rPr>
+              <w:t>No sign of powdery mildew</w:t>
+            </w:r>
+          </w:p>
+        </w:tc>
+        <w:tc>
+          <w:tcPr>
+            <w:tcW w:w="1728" w:type="dxa"/>
+            <w:shd w:val="clear" w:color="auto" w:fill="FFFFFF"/>
+            <w:tcMar>
+              <w:top w:w="0" w:type="dxa"/>
+              <w:left w:w="0" w:type="dxa"/>
+              <w:bottom w:w="0" w:type="dxa"/>
+              <w:right w:w="0" w:type="dxa"/>
+            </w:tcMar>
+            <w:vAlign w:val="center"/>
+          </w:tcPr>
+          <w:p>
+            <w:pPr>
+              <w:spacing w:before="100" w:after="100"/>
+              <w:ind w:left="100" w:right="100"/>
               <w:jc w:val="right"/>
-              <w:spacing w:after="100" w:before="100" w:line="240"/>
-              <w:ind w:firstLine="0" w:left="100" w:right="100"/>
-            </w:pPr>
-            <w:r xmlns:w="http://schemas.openxmlformats.org/wordprocessingml/2006/main" xmlns:wp="http://schemas.openxmlformats.org/drawingml/2006/wordprocessingDrawing" xmlns:r="http://schemas.openxmlformats.org/officeDocument/2006/relationships" xmlns:w14="http://schemas.microsoft.com/office/word/2010/wordml">
-              <w:rPr>
-                <w:rFonts w:ascii="Arial" w:hAnsi="Arial" w:eastAsia="Arial" w:cs="Arial"/>
-                <w:sz w:val="16"/>
-                <w:szCs w:val="16"/>
-                <w:color w:val="000000"/>
-              </w:rPr>
-              <w:t xml:space="preserve">0.00</w:t>
+            </w:pPr>
+            <w:r>
+              <w:rPr>
+                <w:rFonts w:ascii="Arial" w:eastAsia="Arial" w:hAnsi="Arial" w:cs="Arial"/>
+                <w:color w:val="000000"/>
+                <w:sz w:val="16"/>
+                <w:szCs w:val="16"/>
+              </w:rPr>
+              <w:t>0.00</w:t>
             </w:r>
           </w:p>
         </w:tc>
@@ -221,92 +228,91 @@
       <w:tr>
         <w:trPr>
           <w:cantSplit/>
-          <w:trHeight w:val="561" w:hRule="auto"/>
+          <w:jc w:val="center"/>
         </w:trPr>
         <w:tc>
           <w:tcPr>
-            <w:tcBorders/>
-            <w:shd w:val="clear" w:color="auto" w:fill="FFFFFF"/>
-            <w:tcMar>
-              <w:top w:w="0" w:type="dxa"/>
-              <w:bottom w:w="0" w:type="dxa"/>
-              <w:left w:w="0" w:type="dxa"/>
-              <w:right w:w="0" w:type="dxa"/>
-            </w:tcMar>
-            <w:vAlign w:val="center"/>
-          </w:tcPr>
-          <w:p>
-            <w:pPr>
+            <w:tcW w:w="1152" w:type="dxa"/>
+            <w:shd w:val="clear" w:color="auto" w:fill="FFFFFF"/>
+            <w:tcMar>
+              <w:top w:w="0" w:type="dxa"/>
+              <w:left w:w="0" w:type="dxa"/>
+              <w:bottom w:w="0" w:type="dxa"/>
+              <w:right w:w="0" w:type="dxa"/>
+            </w:tcMar>
+            <w:vAlign w:val="center"/>
+          </w:tcPr>
+          <w:p>
+            <w:pPr>
+              <w:spacing w:before="100" w:after="100"/>
+              <w:ind w:left="100" w:right="100"/>
               <w:jc w:val="center"/>
-              <w:spacing w:after="100" w:before="100" w:line="240"/>
-              <w:ind w:firstLine="0" w:left="100" w:right="100"/>
-            </w:pPr>
-            <w:r xmlns:w="http://schemas.openxmlformats.org/wordprocessingml/2006/main" xmlns:wp="http://schemas.openxmlformats.org/drawingml/2006/wordprocessingDrawing" xmlns:r="http://schemas.openxmlformats.org/officeDocument/2006/relationships" xmlns:w14="http://schemas.microsoft.com/office/word/2010/wordml">
-              <w:rPr>
-                <w:rFonts w:ascii="Arial" w:hAnsi="Arial" w:eastAsia="Arial" w:cs="Arial"/>
-                <w:sz w:val="16"/>
-                <w:szCs w:val="16"/>
-                <w:color w:val="000000"/>
-              </w:rPr>
-              <w:t xml:space="preserve">2</w:t>
-            </w:r>
-          </w:p>
-        </w:tc>
-        <w:tc>
-          <w:tcPr>
-            <w:tcBorders/>
-            <w:shd w:val="clear" w:color="auto" w:fill="FFFFFF"/>
-            <w:tcMar>
-              <w:top w:w="0" w:type="dxa"/>
-              <w:bottom w:w="0" w:type="dxa"/>
-              <w:left w:w="0" w:type="dxa"/>
-              <w:right w:w="0" w:type="dxa"/>
-            </w:tcMar>
-            <w:vAlign w:val="center"/>
-          </w:tcPr>
-          <w:p>
-            <w:pPr>
-              <w:jc w:val="left"/>
-              <w:spacing w:after="100" w:before="100" w:line="240"/>
-              <w:ind w:firstLine="0" w:left="100" w:right="100"/>
-            </w:pPr>
-            <w:r xmlns:w="http://schemas.openxmlformats.org/wordprocessingml/2006/main" xmlns:wp="http://schemas.openxmlformats.org/drawingml/2006/wordprocessingDrawing" xmlns:r="http://schemas.openxmlformats.org/officeDocument/2006/relationships" xmlns:w14="http://schemas.microsoft.com/office/word/2010/wordml">
-              <w:rPr>
-                <w:rFonts w:ascii="Arial" w:hAnsi="Arial" w:eastAsia="Arial" w:cs="Arial"/>
-                <w:sz w:val="16"/>
-                <w:szCs w:val="16"/>
-                <w:color w:val="000000"/>
-              </w:rPr>
-              <w:t xml:space="preserve">Small colonies in the lower 1/3 of canopy with up to 75% of plants infected</w:t>
-            </w:r>
-          </w:p>
-        </w:tc>
-        <w:tc>
-          <w:tcPr>
-            <w:tcBorders/>
-            <w:shd w:val="clear" w:color="auto" w:fill="FFFFFF"/>
-            <w:tcMar>
-              <w:top w:w="0" w:type="dxa"/>
-              <w:bottom w:w="0" w:type="dxa"/>
-              <w:left w:w="0" w:type="dxa"/>
-              <w:right w:w="0" w:type="dxa"/>
-            </w:tcMar>
-            <w:vAlign w:val="center"/>
-          </w:tcPr>
-          <w:p>
-            <w:pPr>
+            </w:pPr>
+            <w:r>
+              <w:rPr>
+                <w:rFonts w:ascii="Arial" w:eastAsia="Arial" w:hAnsi="Arial" w:cs="Arial"/>
+                <w:color w:val="000000"/>
+                <w:sz w:val="16"/>
+                <w:szCs w:val="16"/>
+              </w:rPr>
+              <w:t>2</w:t>
+            </w:r>
+          </w:p>
+        </w:tc>
+        <w:tc>
+          <w:tcPr>
+            <w:tcW w:w="5760" w:type="dxa"/>
+            <w:shd w:val="clear" w:color="auto" w:fill="FFFFFF"/>
+            <w:tcMar>
+              <w:top w:w="0" w:type="dxa"/>
+              <w:left w:w="0" w:type="dxa"/>
+              <w:bottom w:w="0" w:type="dxa"/>
+              <w:right w:w="0" w:type="dxa"/>
+            </w:tcMar>
+            <w:vAlign w:val="center"/>
+          </w:tcPr>
+          <w:p>
+            <w:pPr>
+              <w:spacing w:before="100" w:after="100"/>
+              <w:ind w:left="100" w:right="100"/>
+            </w:pPr>
+            <w:r>
+              <w:rPr>
+                <w:rFonts w:ascii="Arial" w:eastAsia="Arial" w:hAnsi="Arial" w:cs="Arial"/>
+                <w:color w:val="000000"/>
+                <w:sz w:val="16"/>
+                <w:szCs w:val="16"/>
+              </w:rPr>
+              <w:t>Small colonies in the lower 1/3 of canopy with up to 75% of plants infected</w:t>
+            </w:r>
+          </w:p>
+        </w:tc>
+        <w:tc>
+          <w:tcPr>
+            <w:tcW w:w="1728" w:type="dxa"/>
+            <w:shd w:val="clear" w:color="auto" w:fill="FFFFFF"/>
+            <w:tcMar>
+              <w:top w:w="0" w:type="dxa"/>
+              <w:left w:w="0" w:type="dxa"/>
+              <w:bottom w:w="0" w:type="dxa"/>
+              <w:right w:w="0" w:type="dxa"/>
+            </w:tcMar>
+            <w:vAlign w:val="center"/>
+          </w:tcPr>
+          <w:p>
+            <w:pPr>
+              <w:spacing w:before="100" w:after="100"/>
+              <w:ind w:left="100" w:right="100"/>
               <w:jc w:val="right"/>
-              <w:spacing w:after="100" w:before="100" w:line="240"/>
-              <w:ind w:firstLine="0" w:left="100" w:right="100"/>
-            </w:pPr>
-            <w:r xmlns:w="http://schemas.openxmlformats.org/wordprocessingml/2006/main" xmlns:wp="http://schemas.openxmlformats.org/drawingml/2006/wordprocessingDrawing" xmlns:r="http://schemas.openxmlformats.org/officeDocument/2006/relationships" xmlns:w14="http://schemas.microsoft.com/office/word/2010/wordml">
-              <w:rPr>
-                <w:rFonts w:ascii="Arial" w:hAnsi="Arial" w:eastAsia="Arial" w:cs="Arial"/>
-                <w:sz w:val="16"/>
-                <w:szCs w:val="16"/>
-                <w:color w:val="000000"/>
-              </w:rPr>
-              <w:t xml:space="preserve">16.50</w:t>
+            </w:pPr>
+            <w:r>
+              <w:rPr>
+                <w:rFonts w:ascii="Arial" w:eastAsia="Arial" w:hAnsi="Arial" w:cs="Arial"/>
+                <w:color w:val="000000"/>
+                <w:sz w:val="16"/>
+                <w:szCs w:val="16"/>
+              </w:rPr>
+              <w:t>16.50</w:t>
             </w:r>
           </w:p>
         </w:tc>
@@ -314,92 +320,91 @@
       <w:tr>
         <w:trPr>
           <w:cantSplit/>
-          <w:trHeight w:val="561" w:hRule="auto"/>
+          <w:jc w:val="center"/>
         </w:trPr>
         <w:tc>
           <w:tcPr>
-            <w:tcBorders/>
-            <w:shd w:val="clear" w:color="auto" w:fill="FFFFFF"/>
-            <w:tcMar>
-              <w:top w:w="0" w:type="dxa"/>
-              <w:bottom w:w="0" w:type="dxa"/>
-              <w:left w:w="0" w:type="dxa"/>
-              <w:right w:w="0" w:type="dxa"/>
-            </w:tcMar>
-            <w:vAlign w:val="center"/>
-          </w:tcPr>
-          <w:p>
-            <w:pPr>
+            <w:tcW w:w="1152" w:type="dxa"/>
+            <w:shd w:val="clear" w:color="auto" w:fill="FFFFFF"/>
+            <w:tcMar>
+              <w:top w:w="0" w:type="dxa"/>
+              <w:left w:w="0" w:type="dxa"/>
+              <w:bottom w:w="0" w:type="dxa"/>
+              <w:right w:w="0" w:type="dxa"/>
+            </w:tcMar>
+            <w:vAlign w:val="center"/>
+          </w:tcPr>
+          <w:p>
+            <w:pPr>
+              <w:spacing w:before="100" w:after="100"/>
+              <w:ind w:left="100" w:right="100"/>
               <w:jc w:val="center"/>
-              <w:spacing w:after="100" w:before="100" w:line="240"/>
-              <w:ind w:firstLine="0" w:left="100" w:right="100"/>
-            </w:pPr>
-            <w:r xmlns:w="http://schemas.openxmlformats.org/wordprocessingml/2006/main" xmlns:wp="http://schemas.openxmlformats.org/drawingml/2006/wordprocessingDrawing" xmlns:r="http://schemas.openxmlformats.org/officeDocument/2006/relationships" xmlns:w14="http://schemas.microsoft.com/office/word/2010/wordml">
-              <w:rPr>
-                <w:rFonts w:ascii="Arial" w:hAnsi="Arial" w:eastAsia="Arial" w:cs="Arial"/>
-                <w:sz w:val="16"/>
-                <w:szCs w:val="16"/>
-                <w:color w:val="000000"/>
-              </w:rPr>
-              <w:t xml:space="preserve">3</w:t>
-            </w:r>
-          </w:p>
-        </w:tc>
-        <w:tc>
-          <w:tcPr>
-            <w:tcBorders/>
-            <w:shd w:val="clear" w:color="auto" w:fill="FFFFFF"/>
-            <w:tcMar>
-              <w:top w:w="0" w:type="dxa"/>
-              <w:bottom w:w="0" w:type="dxa"/>
-              <w:left w:w="0" w:type="dxa"/>
-              <w:right w:w="0" w:type="dxa"/>
-            </w:tcMar>
-            <w:vAlign w:val="center"/>
-          </w:tcPr>
-          <w:p>
-            <w:pPr>
-              <w:jc w:val="left"/>
-              <w:spacing w:after="100" w:before="100" w:line="240"/>
-              <w:ind w:firstLine="0" w:left="100" w:right="100"/>
-            </w:pPr>
-            <w:r xmlns:w="http://schemas.openxmlformats.org/wordprocessingml/2006/main" xmlns:wp="http://schemas.openxmlformats.org/drawingml/2006/wordprocessingDrawing" xmlns:r="http://schemas.openxmlformats.org/officeDocument/2006/relationships" xmlns:w14="http://schemas.microsoft.com/office/word/2010/wordml">
-              <w:rPr>
-                <w:rFonts w:ascii="Arial" w:hAnsi="Arial" w:eastAsia="Arial" w:cs="Arial"/>
-                <w:sz w:val="16"/>
-                <w:szCs w:val="16"/>
-                <w:color w:val="000000"/>
-              </w:rPr>
-              <w:t xml:space="preserve">Colonies in lower half of canopy with more than 75% of plants infected</w:t>
-            </w:r>
-          </w:p>
-        </w:tc>
-        <w:tc>
-          <w:tcPr>
-            <w:tcBorders/>
-            <w:shd w:val="clear" w:color="auto" w:fill="FFFFFF"/>
-            <w:tcMar>
-              <w:top w:w="0" w:type="dxa"/>
-              <w:bottom w:w="0" w:type="dxa"/>
-              <w:left w:w="0" w:type="dxa"/>
-              <w:right w:w="0" w:type="dxa"/>
-            </w:tcMar>
-            <w:vAlign w:val="center"/>
-          </w:tcPr>
-          <w:p>
-            <w:pPr>
+            </w:pPr>
+            <w:r>
+              <w:rPr>
+                <w:rFonts w:ascii="Arial" w:eastAsia="Arial" w:hAnsi="Arial" w:cs="Arial"/>
+                <w:color w:val="000000"/>
+                <w:sz w:val="16"/>
+                <w:szCs w:val="16"/>
+              </w:rPr>
+              <w:t>3</w:t>
+            </w:r>
+          </w:p>
+        </w:tc>
+        <w:tc>
+          <w:tcPr>
+            <w:tcW w:w="5760" w:type="dxa"/>
+            <w:shd w:val="clear" w:color="auto" w:fill="FFFFFF"/>
+            <w:tcMar>
+              <w:top w:w="0" w:type="dxa"/>
+              <w:left w:w="0" w:type="dxa"/>
+              <w:bottom w:w="0" w:type="dxa"/>
+              <w:right w:w="0" w:type="dxa"/>
+            </w:tcMar>
+            <w:vAlign w:val="center"/>
+          </w:tcPr>
+          <w:p>
+            <w:pPr>
+              <w:spacing w:before="100" w:after="100"/>
+              <w:ind w:left="100" w:right="100"/>
+            </w:pPr>
+            <w:r>
+              <w:rPr>
+                <w:rFonts w:ascii="Arial" w:eastAsia="Arial" w:hAnsi="Arial" w:cs="Arial"/>
+                <w:color w:val="000000"/>
+                <w:sz w:val="16"/>
+                <w:szCs w:val="16"/>
+              </w:rPr>
+              <w:t>Colonies in lower half of canopy with more than 75% of plants infected</w:t>
+            </w:r>
+          </w:p>
+        </w:tc>
+        <w:tc>
+          <w:tcPr>
+            <w:tcW w:w="1728" w:type="dxa"/>
+            <w:shd w:val="clear" w:color="auto" w:fill="FFFFFF"/>
+            <w:tcMar>
+              <w:top w:w="0" w:type="dxa"/>
+              <w:left w:w="0" w:type="dxa"/>
+              <w:bottom w:w="0" w:type="dxa"/>
+              <w:right w:w="0" w:type="dxa"/>
+            </w:tcMar>
+            <w:vAlign w:val="center"/>
+          </w:tcPr>
+          <w:p>
+            <w:pPr>
+              <w:spacing w:before="100" w:after="100"/>
+              <w:ind w:left="100" w:right="100"/>
               <w:jc w:val="right"/>
-              <w:spacing w:after="100" w:before="100" w:line="240"/>
-              <w:ind w:firstLine="0" w:left="100" w:right="100"/>
-            </w:pPr>
-            <w:r xmlns:w="http://schemas.openxmlformats.org/wordprocessingml/2006/main" xmlns:wp="http://schemas.openxmlformats.org/drawingml/2006/wordprocessingDrawing" xmlns:r="http://schemas.openxmlformats.org/officeDocument/2006/relationships" xmlns:w14="http://schemas.microsoft.com/office/word/2010/wordml">
-              <w:rPr>
-                <w:rFonts w:ascii="Arial" w:hAnsi="Arial" w:eastAsia="Arial" w:cs="Arial"/>
-                <w:sz w:val="16"/>
-                <w:szCs w:val="16"/>
-                <w:color w:val="000000"/>
-              </w:rPr>
-              <w:t xml:space="preserve">43.50</w:t>
+            </w:pPr>
+            <w:r>
+              <w:rPr>
+                <w:rFonts w:ascii="Arial" w:eastAsia="Arial" w:hAnsi="Arial" w:cs="Arial"/>
+                <w:color w:val="000000"/>
+                <w:sz w:val="16"/>
+                <w:szCs w:val="16"/>
+              </w:rPr>
+              <w:t>43.50</w:t>
             </w:r>
           </w:p>
         </w:tc>
@@ -407,92 +412,91 @@
       <w:tr>
         <w:trPr>
           <w:cantSplit/>
-          <w:trHeight w:val="561" w:hRule="auto"/>
+          <w:jc w:val="center"/>
         </w:trPr>
         <w:tc>
           <w:tcPr>
-            <w:tcBorders/>
-            <w:shd w:val="clear" w:color="auto" w:fill="FFFFFF"/>
-            <w:tcMar>
-              <w:top w:w="0" w:type="dxa"/>
-              <w:bottom w:w="0" w:type="dxa"/>
-              <w:left w:w="0" w:type="dxa"/>
-              <w:right w:w="0" w:type="dxa"/>
-            </w:tcMar>
-            <w:vAlign w:val="center"/>
-          </w:tcPr>
-          <w:p>
-            <w:pPr>
+            <w:tcW w:w="1152" w:type="dxa"/>
+            <w:shd w:val="clear" w:color="auto" w:fill="FFFFFF"/>
+            <w:tcMar>
+              <w:top w:w="0" w:type="dxa"/>
+              <w:left w:w="0" w:type="dxa"/>
+              <w:bottom w:w="0" w:type="dxa"/>
+              <w:right w:w="0" w:type="dxa"/>
+            </w:tcMar>
+            <w:vAlign w:val="center"/>
+          </w:tcPr>
+          <w:p>
+            <w:pPr>
+              <w:spacing w:before="100" w:after="100"/>
+              <w:ind w:left="100" w:right="100"/>
               <w:jc w:val="center"/>
-              <w:spacing w:after="100" w:before="100" w:line="240"/>
-              <w:ind w:firstLine="0" w:left="100" w:right="100"/>
-            </w:pPr>
-            <w:r xmlns:w="http://schemas.openxmlformats.org/wordprocessingml/2006/main" xmlns:wp="http://schemas.openxmlformats.org/drawingml/2006/wordprocessingDrawing" xmlns:r="http://schemas.openxmlformats.org/officeDocument/2006/relationships" xmlns:w14="http://schemas.microsoft.com/office/word/2010/wordml">
-              <w:rPr>
-                <w:rFonts w:ascii="Arial" w:hAnsi="Arial" w:eastAsia="Arial" w:cs="Arial"/>
-                <w:sz w:val="16"/>
-                <w:szCs w:val="16"/>
-                <w:color w:val="000000"/>
-              </w:rPr>
-              <w:t xml:space="preserve">4</w:t>
-            </w:r>
-          </w:p>
-        </w:tc>
-        <w:tc>
-          <w:tcPr>
-            <w:tcBorders/>
-            <w:shd w:val="clear" w:color="auto" w:fill="FFFFFF"/>
-            <w:tcMar>
-              <w:top w:w="0" w:type="dxa"/>
-              <w:bottom w:w="0" w:type="dxa"/>
-              <w:left w:w="0" w:type="dxa"/>
-              <w:right w:w="0" w:type="dxa"/>
-            </w:tcMar>
-            <w:vAlign w:val="center"/>
-          </w:tcPr>
-          <w:p>
-            <w:pPr>
-              <w:jc w:val="left"/>
-              <w:spacing w:after="100" w:before="100" w:line="240"/>
-              <w:ind w:firstLine="0" w:left="100" w:right="100"/>
-            </w:pPr>
-            <w:r xmlns:w="http://schemas.openxmlformats.org/wordprocessingml/2006/main" xmlns:wp="http://schemas.openxmlformats.org/drawingml/2006/wordprocessingDrawing" xmlns:r="http://schemas.openxmlformats.org/officeDocument/2006/relationships" xmlns:w14="http://schemas.microsoft.com/office/word/2010/wordml">
-              <w:rPr>
-                <w:rFonts w:ascii="Arial" w:hAnsi="Arial" w:eastAsia="Arial" w:cs="Arial"/>
-                <w:sz w:val="16"/>
-                <w:szCs w:val="16"/>
-                <w:color w:val="000000"/>
-              </w:rPr>
-              <w:t xml:space="preserve">Colonies in lower 2/3 of canopy with up to 75% of plants infected</w:t>
-            </w:r>
-          </w:p>
-        </w:tc>
-        <w:tc>
-          <w:tcPr>
-            <w:tcBorders/>
-            <w:shd w:val="clear" w:color="auto" w:fill="FFFFFF"/>
-            <w:tcMar>
-              <w:top w:w="0" w:type="dxa"/>
-              <w:bottom w:w="0" w:type="dxa"/>
-              <w:left w:w="0" w:type="dxa"/>
-              <w:right w:w="0" w:type="dxa"/>
-            </w:tcMar>
-            <w:vAlign w:val="center"/>
-          </w:tcPr>
-          <w:p>
-            <w:pPr>
+            </w:pPr>
+            <w:r>
+              <w:rPr>
+                <w:rFonts w:ascii="Arial" w:eastAsia="Arial" w:hAnsi="Arial" w:cs="Arial"/>
+                <w:color w:val="000000"/>
+                <w:sz w:val="16"/>
+                <w:szCs w:val="16"/>
+              </w:rPr>
+              <w:t>4</w:t>
+            </w:r>
+          </w:p>
+        </w:tc>
+        <w:tc>
+          <w:tcPr>
+            <w:tcW w:w="5760" w:type="dxa"/>
+            <w:shd w:val="clear" w:color="auto" w:fill="FFFFFF"/>
+            <w:tcMar>
+              <w:top w:w="0" w:type="dxa"/>
+              <w:left w:w="0" w:type="dxa"/>
+              <w:bottom w:w="0" w:type="dxa"/>
+              <w:right w:w="0" w:type="dxa"/>
+            </w:tcMar>
+            <w:vAlign w:val="center"/>
+          </w:tcPr>
+          <w:p>
+            <w:pPr>
+              <w:spacing w:before="100" w:after="100"/>
+              <w:ind w:left="100" w:right="100"/>
+            </w:pPr>
+            <w:r>
+              <w:rPr>
+                <w:rFonts w:ascii="Arial" w:eastAsia="Arial" w:hAnsi="Arial" w:cs="Arial"/>
+                <w:color w:val="000000"/>
+                <w:sz w:val="16"/>
+                <w:szCs w:val="16"/>
+              </w:rPr>
+              <w:t>Colonies in lower 2/3 of canopy with up to 75% of plants infected</w:t>
+            </w:r>
+          </w:p>
+        </w:tc>
+        <w:tc>
+          <w:tcPr>
+            <w:tcW w:w="1728" w:type="dxa"/>
+            <w:shd w:val="clear" w:color="auto" w:fill="FFFFFF"/>
+            <w:tcMar>
+              <w:top w:w="0" w:type="dxa"/>
+              <w:left w:w="0" w:type="dxa"/>
+              <w:bottom w:w="0" w:type="dxa"/>
+              <w:right w:w="0" w:type="dxa"/>
+            </w:tcMar>
+            <w:vAlign w:val="center"/>
+          </w:tcPr>
+          <w:p>
+            <w:pPr>
+              <w:spacing w:before="100" w:after="100"/>
+              <w:ind w:left="100" w:right="100"/>
               <w:jc w:val="right"/>
-              <w:spacing w:after="100" w:before="100" w:line="240"/>
-              <w:ind w:firstLine="0" w:left="100" w:right="100"/>
-            </w:pPr>
-            <w:r xmlns:w="http://schemas.openxmlformats.org/wordprocessingml/2006/main" xmlns:wp="http://schemas.openxmlformats.org/drawingml/2006/wordprocessingDrawing" xmlns:r="http://schemas.openxmlformats.org/officeDocument/2006/relationships" xmlns:w14="http://schemas.microsoft.com/office/word/2010/wordml">
-              <w:rPr>
-                <w:rFonts w:ascii="Arial" w:hAnsi="Arial" w:eastAsia="Arial" w:cs="Arial"/>
-                <w:sz w:val="16"/>
-                <w:szCs w:val="16"/>
-                <w:color w:val="000000"/>
-              </w:rPr>
-              <w:t xml:space="preserve">49.50</w:t>
+            </w:pPr>
+            <w:r>
+              <w:rPr>
+                <w:rFonts w:ascii="Arial" w:eastAsia="Arial" w:hAnsi="Arial" w:cs="Arial"/>
+                <w:color w:val="000000"/>
+                <w:sz w:val="16"/>
+                <w:szCs w:val="16"/>
+              </w:rPr>
+              <w:t>49.50</w:t>
             </w:r>
           </w:p>
         </w:tc>
@@ -500,92 +504,91 @@
       <w:tr>
         <w:trPr>
           <w:cantSplit/>
-          <w:trHeight w:val="561" w:hRule="auto"/>
+          <w:jc w:val="center"/>
         </w:trPr>
         <w:tc>
           <w:tcPr>
-            <w:tcBorders/>
-            <w:shd w:val="clear" w:color="auto" w:fill="FFFFFF"/>
-            <w:tcMar>
-              <w:top w:w="0" w:type="dxa"/>
-              <w:bottom w:w="0" w:type="dxa"/>
-              <w:left w:w="0" w:type="dxa"/>
-              <w:right w:w="0" w:type="dxa"/>
-            </w:tcMar>
-            <w:vAlign w:val="center"/>
-          </w:tcPr>
-          <w:p>
-            <w:pPr>
+            <w:tcW w:w="1152" w:type="dxa"/>
+            <w:shd w:val="clear" w:color="auto" w:fill="FFFFFF"/>
+            <w:tcMar>
+              <w:top w:w="0" w:type="dxa"/>
+              <w:left w:w="0" w:type="dxa"/>
+              <w:bottom w:w="0" w:type="dxa"/>
+              <w:right w:w="0" w:type="dxa"/>
+            </w:tcMar>
+            <w:vAlign w:val="center"/>
+          </w:tcPr>
+          <w:p>
+            <w:pPr>
+              <w:spacing w:before="100" w:after="100"/>
+              <w:ind w:left="100" w:right="100"/>
               <w:jc w:val="center"/>
-              <w:spacing w:after="100" w:before="100" w:line="240"/>
-              <w:ind w:firstLine="0" w:left="100" w:right="100"/>
-            </w:pPr>
-            <w:r xmlns:w="http://schemas.openxmlformats.org/wordprocessingml/2006/main" xmlns:wp="http://schemas.openxmlformats.org/drawingml/2006/wordprocessingDrawing" xmlns:r="http://schemas.openxmlformats.org/officeDocument/2006/relationships" xmlns:w14="http://schemas.microsoft.com/office/word/2010/wordml">
-              <w:rPr>
-                <w:rFonts w:ascii="Arial" w:hAnsi="Arial" w:eastAsia="Arial" w:cs="Arial"/>
-                <w:sz w:val="16"/>
-                <w:szCs w:val="16"/>
-                <w:color w:val="000000"/>
-              </w:rPr>
-              <w:t xml:space="preserve">5</w:t>
-            </w:r>
-          </w:p>
-        </w:tc>
-        <w:tc>
-          <w:tcPr>
-            <w:tcBorders/>
-            <w:shd w:val="clear" w:color="auto" w:fill="FFFFFF"/>
-            <w:tcMar>
-              <w:top w:w="0" w:type="dxa"/>
-              <w:bottom w:w="0" w:type="dxa"/>
-              <w:left w:w="0" w:type="dxa"/>
-              <w:right w:w="0" w:type="dxa"/>
-            </w:tcMar>
-            <w:vAlign w:val="center"/>
-          </w:tcPr>
-          <w:p>
-            <w:pPr>
-              <w:jc w:val="left"/>
-              <w:spacing w:after="100" w:before="100" w:line="240"/>
-              <w:ind w:firstLine="0" w:left="100" w:right="100"/>
-            </w:pPr>
-            <w:r xmlns:w="http://schemas.openxmlformats.org/wordprocessingml/2006/main" xmlns:wp="http://schemas.openxmlformats.org/drawingml/2006/wordprocessingDrawing" xmlns:r="http://schemas.openxmlformats.org/officeDocument/2006/relationships" xmlns:w14="http://schemas.microsoft.com/office/word/2010/wordml">
-              <w:rPr>
-                <w:rFonts w:ascii="Arial" w:hAnsi="Arial" w:eastAsia="Arial" w:cs="Arial"/>
-                <w:sz w:val="16"/>
-                <w:szCs w:val="16"/>
-                <w:color w:val="000000"/>
-              </w:rPr>
-              <w:t xml:space="preserve">Colonies in lower 2/3 of canopy with more than 75% of plants infected</w:t>
-            </w:r>
-          </w:p>
-        </w:tc>
-        <w:tc>
-          <w:tcPr>
-            <w:tcBorders/>
-            <w:shd w:val="clear" w:color="auto" w:fill="FFFFFF"/>
-            <w:tcMar>
-              <w:top w:w="0" w:type="dxa"/>
-              <w:bottom w:w="0" w:type="dxa"/>
-              <w:left w:w="0" w:type="dxa"/>
-              <w:right w:w="0" w:type="dxa"/>
-            </w:tcMar>
-            <w:vAlign w:val="center"/>
-          </w:tcPr>
-          <w:p>
-            <w:pPr>
+            </w:pPr>
+            <w:r>
+              <w:rPr>
+                <w:rFonts w:ascii="Arial" w:eastAsia="Arial" w:hAnsi="Arial" w:cs="Arial"/>
+                <w:color w:val="000000"/>
+                <w:sz w:val="16"/>
+                <w:szCs w:val="16"/>
+              </w:rPr>
+              <w:t>5</w:t>
+            </w:r>
+          </w:p>
+        </w:tc>
+        <w:tc>
+          <w:tcPr>
+            <w:tcW w:w="5760" w:type="dxa"/>
+            <w:shd w:val="clear" w:color="auto" w:fill="FFFFFF"/>
+            <w:tcMar>
+              <w:top w:w="0" w:type="dxa"/>
+              <w:left w:w="0" w:type="dxa"/>
+              <w:bottom w:w="0" w:type="dxa"/>
+              <w:right w:w="0" w:type="dxa"/>
+            </w:tcMar>
+            <w:vAlign w:val="center"/>
+          </w:tcPr>
+          <w:p>
+            <w:pPr>
+              <w:spacing w:before="100" w:after="100"/>
+              <w:ind w:left="100" w:right="100"/>
+            </w:pPr>
+            <w:r>
+              <w:rPr>
+                <w:rFonts w:ascii="Arial" w:eastAsia="Arial" w:hAnsi="Arial" w:cs="Arial"/>
+                <w:color w:val="000000"/>
+                <w:sz w:val="16"/>
+                <w:szCs w:val="16"/>
+              </w:rPr>
+              <w:t>Colonies in lower 2/3 of canopy with more than 75% of plants infected</w:t>
+            </w:r>
+          </w:p>
+        </w:tc>
+        <w:tc>
+          <w:tcPr>
+            <w:tcW w:w="1728" w:type="dxa"/>
+            <w:shd w:val="clear" w:color="auto" w:fill="FFFFFF"/>
+            <w:tcMar>
+              <w:top w:w="0" w:type="dxa"/>
+              <w:left w:w="0" w:type="dxa"/>
+              <w:bottom w:w="0" w:type="dxa"/>
+              <w:right w:w="0" w:type="dxa"/>
+            </w:tcMar>
+            <w:vAlign w:val="center"/>
+          </w:tcPr>
+          <w:p>
+            <w:pPr>
+              <w:spacing w:before="100" w:after="100"/>
+              <w:ind w:left="100" w:right="100"/>
               <w:jc w:val="right"/>
-              <w:spacing w:after="100" w:before="100" w:line="240"/>
-              <w:ind w:firstLine="0" w:left="100" w:right="100"/>
-            </w:pPr>
-            <w:r xmlns:w="http://schemas.openxmlformats.org/wordprocessingml/2006/main" xmlns:wp="http://schemas.openxmlformats.org/drawingml/2006/wordprocessingDrawing" xmlns:r="http://schemas.openxmlformats.org/officeDocument/2006/relationships" xmlns:w14="http://schemas.microsoft.com/office/word/2010/wordml">
-              <w:rPr>
-                <w:rFonts w:ascii="Arial" w:hAnsi="Arial" w:eastAsia="Arial" w:cs="Arial"/>
-                <w:sz w:val="16"/>
-                <w:szCs w:val="16"/>
-                <w:color w:val="000000"/>
-              </w:rPr>
-              <w:t xml:space="preserve">57.42</w:t>
+            </w:pPr>
+            <w:r>
+              <w:rPr>
+                <w:rFonts w:ascii="Arial" w:eastAsia="Arial" w:hAnsi="Arial" w:cs="Arial"/>
+                <w:color w:val="000000"/>
+                <w:sz w:val="16"/>
+                <w:szCs w:val="16"/>
+              </w:rPr>
+              <w:t>57.42</w:t>
             </w:r>
           </w:p>
         </w:tc>
@@ -593,92 +596,91 @@
       <w:tr>
         <w:trPr>
           <w:cantSplit/>
-          <w:trHeight w:val="561" w:hRule="auto"/>
+          <w:jc w:val="center"/>
         </w:trPr>
         <w:tc>
           <w:tcPr>
-            <w:tcBorders/>
-            <w:shd w:val="clear" w:color="auto" w:fill="FFFFFF"/>
-            <w:tcMar>
-              <w:top w:w="0" w:type="dxa"/>
-              <w:bottom w:w="0" w:type="dxa"/>
-              <w:left w:w="0" w:type="dxa"/>
-              <w:right w:w="0" w:type="dxa"/>
-            </w:tcMar>
-            <w:vAlign w:val="center"/>
-          </w:tcPr>
-          <w:p>
-            <w:pPr>
+            <w:tcW w:w="1152" w:type="dxa"/>
+            <w:shd w:val="clear" w:color="auto" w:fill="FFFFFF"/>
+            <w:tcMar>
+              <w:top w:w="0" w:type="dxa"/>
+              <w:left w:w="0" w:type="dxa"/>
+              <w:bottom w:w="0" w:type="dxa"/>
+              <w:right w:w="0" w:type="dxa"/>
+            </w:tcMar>
+            <w:vAlign w:val="center"/>
+          </w:tcPr>
+          <w:p>
+            <w:pPr>
+              <w:spacing w:before="100" w:after="100"/>
+              <w:ind w:left="100" w:right="100"/>
               <w:jc w:val="center"/>
-              <w:spacing w:after="100" w:before="100" w:line="240"/>
-              <w:ind w:firstLine="0" w:left="100" w:right="100"/>
-            </w:pPr>
-            <w:r xmlns:w="http://schemas.openxmlformats.org/wordprocessingml/2006/main" xmlns:wp="http://schemas.openxmlformats.org/drawingml/2006/wordprocessingDrawing" xmlns:r="http://schemas.openxmlformats.org/officeDocument/2006/relationships" xmlns:w14="http://schemas.microsoft.com/office/word/2010/wordml">
-              <w:rPr>
-                <w:rFonts w:ascii="Arial" w:hAnsi="Arial" w:eastAsia="Arial" w:cs="Arial"/>
-                <w:sz w:val="16"/>
-                <w:szCs w:val="16"/>
-                <w:color w:val="000000"/>
-              </w:rPr>
-              <w:t xml:space="preserve">6</w:t>
-            </w:r>
-          </w:p>
-        </w:tc>
-        <w:tc>
-          <w:tcPr>
-            <w:tcBorders/>
-            <w:shd w:val="clear" w:color="auto" w:fill="FFFFFF"/>
-            <w:tcMar>
-              <w:top w:w="0" w:type="dxa"/>
-              <w:bottom w:w="0" w:type="dxa"/>
-              <w:left w:w="0" w:type="dxa"/>
-              <w:right w:w="0" w:type="dxa"/>
-            </w:tcMar>
-            <w:vAlign w:val="center"/>
-          </w:tcPr>
-          <w:p>
-            <w:pPr>
-              <w:jc w:val="left"/>
-              <w:spacing w:after="100" w:before="100" w:line="240"/>
-              <w:ind w:firstLine="0" w:left="100" w:right="100"/>
-            </w:pPr>
-            <w:r xmlns:w="http://schemas.openxmlformats.org/wordprocessingml/2006/main" xmlns:wp="http://schemas.openxmlformats.org/drawingml/2006/wordprocessingDrawing" xmlns:r="http://schemas.openxmlformats.org/officeDocument/2006/relationships" xmlns:w14="http://schemas.microsoft.com/office/word/2010/wordml">
-              <w:rPr>
-                <w:rFonts w:ascii="Arial" w:hAnsi="Arial" w:eastAsia="Arial" w:cs="Arial"/>
-                <w:sz w:val="16"/>
-                <w:szCs w:val="16"/>
-                <w:color w:val="000000"/>
-              </w:rPr>
-              <w:t xml:space="preserve">Colonies in lower 2/3 of canopy with 100% of plants infected</w:t>
-            </w:r>
-          </w:p>
-        </w:tc>
-        <w:tc>
-          <w:tcPr>
-            <w:tcBorders/>
-            <w:shd w:val="clear" w:color="auto" w:fill="FFFFFF"/>
-            <w:tcMar>
-              <w:top w:w="0" w:type="dxa"/>
-              <w:bottom w:w="0" w:type="dxa"/>
-              <w:left w:w="0" w:type="dxa"/>
-              <w:right w:w="0" w:type="dxa"/>
-            </w:tcMar>
-            <w:vAlign w:val="center"/>
-          </w:tcPr>
-          <w:p>
-            <w:pPr>
+            </w:pPr>
+            <w:r>
+              <w:rPr>
+                <w:rFonts w:ascii="Arial" w:eastAsia="Arial" w:hAnsi="Arial" w:cs="Arial"/>
+                <w:color w:val="000000"/>
+                <w:sz w:val="16"/>
+                <w:szCs w:val="16"/>
+              </w:rPr>
+              <w:t>6</w:t>
+            </w:r>
+          </w:p>
+        </w:tc>
+        <w:tc>
+          <w:tcPr>
+            <w:tcW w:w="5760" w:type="dxa"/>
+            <w:shd w:val="clear" w:color="auto" w:fill="FFFFFF"/>
+            <w:tcMar>
+              <w:top w:w="0" w:type="dxa"/>
+              <w:left w:w="0" w:type="dxa"/>
+              <w:bottom w:w="0" w:type="dxa"/>
+              <w:right w:w="0" w:type="dxa"/>
+            </w:tcMar>
+            <w:vAlign w:val="center"/>
+          </w:tcPr>
+          <w:p>
+            <w:pPr>
+              <w:spacing w:before="100" w:after="100"/>
+              <w:ind w:left="100" w:right="100"/>
+            </w:pPr>
+            <w:r>
+              <w:rPr>
+                <w:rFonts w:ascii="Arial" w:eastAsia="Arial" w:hAnsi="Arial" w:cs="Arial"/>
+                <w:color w:val="000000"/>
+                <w:sz w:val="16"/>
+                <w:szCs w:val="16"/>
+              </w:rPr>
+              <w:t>Colonies in lower 2/3 of canopy with 100% of plants infected</w:t>
+            </w:r>
+          </w:p>
+        </w:tc>
+        <w:tc>
+          <w:tcPr>
+            <w:tcW w:w="1728" w:type="dxa"/>
+            <w:shd w:val="clear" w:color="auto" w:fill="FFFFFF"/>
+            <w:tcMar>
+              <w:top w:w="0" w:type="dxa"/>
+              <w:left w:w="0" w:type="dxa"/>
+              <w:bottom w:w="0" w:type="dxa"/>
+              <w:right w:w="0" w:type="dxa"/>
+            </w:tcMar>
+            <w:vAlign w:val="center"/>
+          </w:tcPr>
+          <w:p>
+            <w:pPr>
+              <w:spacing w:before="100" w:after="100"/>
+              <w:ind w:left="100" w:right="100"/>
               <w:jc w:val="right"/>
-              <w:spacing w:after="100" w:before="100" w:line="240"/>
-              <w:ind w:firstLine="0" w:left="100" w:right="100"/>
-            </w:pPr>
-            <w:r xmlns:w="http://schemas.openxmlformats.org/wordprocessingml/2006/main" xmlns:wp="http://schemas.openxmlformats.org/drawingml/2006/wordprocessingDrawing" xmlns:r="http://schemas.openxmlformats.org/officeDocument/2006/relationships" xmlns:w14="http://schemas.microsoft.com/office/word/2010/wordml">
-              <w:rPr>
-                <w:rFonts w:ascii="Arial" w:hAnsi="Arial" w:eastAsia="Arial" w:cs="Arial"/>
-                <w:sz w:val="16"/>
-                <w:szCs w:val="16"/>
-                <w:color w:val="000000"/>
-              </w:rPr>
-              <w:t xml:space="preserve">66.00</w:t>
+            </w:pPr>
+            <w:r>
+              <w:rPr>
+                <w:rFonts w:ascii="Arial" w:eastAsia="Arial" w:hAnsi="Arial" w:cs="Arial"/>
+                <w:color w:val="000000"/>
+                <w:sz w:val="16"/>
+                <w:szCs w:val="16"/>
+              </w:rPr>
+              <w:t>66.00</w:t>
             </w:r>
           </w:p>
         </w:tc>
@@ -686,92 +688,100 @@
       <w:tr>
         <w:trPr>
           <w:cantSplit/>
-          <w:trHeight w:val="561" w:hRule="auto"/>
+          <w:jc w:val="center"/>
         </w:trPr>
         <w:tc>
           <w:tcPr>
-            <w:tcBorders/>
-            <w:shd w:val="clear" w:color="auto" w:fill="FFFFFF"/>
-            <w:tcMar>
-              <w:top w:w="0" w:type="dxa"/>
-              <w:bottom w:w="0" w:type="dxa"/>
-              <w:left w:w="0" w:type="dxa"/>
-              <w:right w:w="0" w:type="dxa"/>
-            </w:tcMar>
-            <w:vAlign w:val="center"/>
-          </w:tcPr>
-          <w:p>
-            <w:pPr>
+            <w:tcW w:w="1152" w:type="dxa"/>
+            <w:shd w:val="clear" w:color="auto" w:fill="FFFFFF"/>
+            <w:tcMar>
+              <w:top w:w="0" w:type="dxa"/>
+              <w:left w:w="0" w:type="dxa"/>
+              <w:bottom w:w="0" w:type="dxa"/>
+              <w:right w:w="0" w:type="dxa"/>
+            </w:tcMar>
+            <w:vAlign w:val="center"/>
+          </w:tcPr>
+          <w:p>
+            <w:pPr>
+              <w:spacing w:before="100" w:after="100"/>
+              <w:ind w:left="100" w:right="100"/>
               <w:jc w:val="center"/>
-              <w:spacing w:after="100" w:before="100" w:line="240"/>
-              <w:ind w:firstLine="0" w:left="100" w:right="100"/>
-            </w:pPr>
-            <w:r xmlns:w="http://schemas.openxmlformats.org/wordprocessingml/2006/main" xmlns:wp="http://schemas.openxmlformats.org/drawingml/2006/wordprocessingDrawing" xmlns:r="http://schemas.openxmlformats.org/officeDocument/2006/relationships" xmlns:w14="http://schemas.microsoft.com/office/word/2010/wordml">
-              <w:rPr>
-                <w:rFonts w:ascii="Arial" w:hAnsi="Arial" w:eastAsia="Arial" w:cs="Arial"/>
-                <w:sz w:val="16"/>
-                <w:szCs w:val="16"/>
-                <w:color w:val="000000"/>
-              </w:rPr>
-              <w:t xml:space="preserve">7</w:t>
-            </w:r>
-          </w:p>
-        </w:tc>
-        <w:tc>
-          <w:tcPr>
-            <w:tcBorders/>
-            <w:shd w:val="clear" w:color="auto" w:fill="FFFFFF"/>
-            <w:tcMar>
-              <w:top w:w="0" w:type="dxa"/>
-              <w:bottom w:w="0" w:type="dxa"/>
-              <w:left w:w="0" w:type="dxa"/>
-              <w:right w:w="0" w:type="dxa"/>
-            </w:tcMar>
-            <w:vAlign w:val="center"/>
-          </w:tcPr>
-          <w:p>
-            <w:pPr>
-              <w:jc w:val="left"/>
-              <w:spacing w:after="100" w:before="100" w:line="240"/>
-              <w:ind w:firstLine="0" w:left="100" w:right="100"/>
-            </w:pPr>
-            <w:r xmlns:w="http://schemas.openxmlformats.org/wordprocessingml/2006/main" xmlns:wp="http://schemas.openxmlformats.org/drawingml/2006/wordprocessingDrawing" xmlns:r="http://schemas.openxmlformats.org/officeDocument/2006/relationships" xmlns:w14="http://schemas.microsoft.com/office/word/2010/wordml">
-              <w:rPr>
-                <w:rFonts w:ascii="Arial" w:hAnsi="Arial" w:eastAsia="Arial" w:cs="Arial"/>
-                <w:sz w:val="16"/>
-                <w:szCs w:val="16"/>
-                <w:color w:val="000000"/>
-              </w:rPr>
-              <w:t xml:space="preserve">Colonies in lower 2/3 of canopy with 100% of plants infected, some plants with colonies in the top 1/3 of the canopy</w:t>
-            </w:r>
-          </w:p>
-        </w:tc>
-        <w:tc>
-          <w:tcPr>
-            <w:tcBorders/>
-            <w:shd w:val="clear" w:color="auto" w:fill="FFFFFF"/>
-            <w:tcMar>
-              <w:top w:w="0" w:type="dxa"/>
-              <w:bottom w:w="0" w:type="dxa"/>
-              <w:left w:w="0" w:type="dxa"/>
-              <w:right w:w="0" w:type="dxa"/>
-            </w:tcMar>
-            <w:vAlign w:val="center"/>
-          </w:tcPr>
-          <w:p>
-            <w:pPr>
+            </w:pPr>
+            <w:r>
+              <w:rPr>
+                <w:rFonts w:ascii="Arial" w:eastAsia="Arial" w:hAnsi="Arial" w:cs="Arial"/>
+                <w:color w:val="000000"/>
+                <w:sz w:val="16"/>
+                <w:szCs w:val="16"/>
+              </w:rPr>
+              <w:t>7</w:t>
+            </w:r>
+          </w:p>
+        </w:tc>
+        <w:tc>
+          <w:tcPr>
+            <w:tcW w:w="5760" w:type="dxa"/>
+            <w:shd w:val="clear" w:color="auto" w:fill="FFFFFF"/>
+            <w:tcMar>
+              <w:top w:w="0" w:type="dxa"/>
+              <w:left w:w="0" w:type="dxa"/>
+              <w:bottom w:w="0" w:type="dxa"/>
+              <w:right w:w="0" w:type="dxa"/>
+            </w:tcMar>
+            <w:vAlign w:val="center"/>
+          </w:tcPr>
+          <w:p>
+            <w:pPr>
+              <w:spacing w:before="100" w:after="100"/>
+              <w:ind w:left="100" w:right="100"/>
+            </w:pPr>
+            <w:r>
+              <w:rPr>
+                <w:rFonts w:ascii="Arial" w:eastAsia="Arial" w:hAnsi="Arial" w:cs="Arial"/>
+                <w:color w:val="000000"/>
+                <w:sz w:val="16"/>
+                <w:szCs w:val="16"/>
+              </w:rPr>
+              <w:t>Colonies in lower 2/3 of canopy with 100% of plants infected, some plants with colonies in the top 1/3 of t</w:t>
+            </w:r>
+            <w:r>
+              <w:rPr>
+                <w:rFonts w:ascii="Arial" w:eastAsia="Arial" w:hAnsi="Arial" w:cs="Arial"/>
+                <w:color w:val="000000"/>
+                <w:sz w:val="16"/>
+                <w:szCs w:val="16"/>
+              </w:rPr>
+              <w:t>he canopy</w:t>
+            </w:r>
+          </w:p>
+        </w:tc>
+        <w:tc>
+          <w:tcPr>
+            <w:tcW w:w="1728" w:type="dxa"/>
+            <w:shd w:val="clear" w:color="auto" w:fill="FFFFFF"/>
+            <w:tcMar>
+              <w:top w:w="0" w:type="dxa"/>
+              <w:left w:w="0" w:type="dxa"/>
+              <w:bottom w:w="0" w:type="dxa"/>
+              <w:right w:w="0" w:type="dxa"/>
+            </w:tcMar>
+            <w:vAlign w:val="center"/>
+          </w:tcPr>
+          <w:p>
+            <w:pPr>
+              <w:spacing w:before="100" w:after="100"/>
+              <w:ind w:left="100" w:right="100"/>
               <w:jc w:val="right"/>
-              <w:spacing w:after="100" w:before="100" w:line="240"/>
-              <w:ind w:firstLine="0" w:left="100" w:right="100"/>
-            </w:pPr>
-            <w:r xmlns:w="http://schemas.openxmlformats.org/wordprocessingml/2006/main" xmlns:wp="http://schemas.openxmlformats.org/drawingml/2006/wordprocessingDrawing" xmlns:r="http://schemas.openxmlformats.org/officeDocument/2006/relationships" xmlns:w14="http://schemas.microsoft.com/office/word/2010/wordml">
-              <w:rPr>
-                <w:rFonts w:ascii="Arial" w:hAnsi="Arial" w:eastAsia="Arial" w:cs="Arial"/>
-                <w:sz w:val="16"/>
-                <w:szCs w:val="16"/>
-                <w:color w:val="000000"/>
-              </w:rPr>
-              <w:t xml:space="preserve">75.00</w:t>
+            </w:pPr>
+            <w:r>
+              <w:rPr>
+                <w:rFonts w:ascii="Arial" w:eastAsia="Arial" w:hAnsi="Arial" w:cs="Arial"/>
+                <w:color w:val="000000"/>
+                <w:sz w:val="16"/>
+                <w:szCs w:val="16"/>
+              </w:rPr>
+              <w:t>75.00</w:t>
             </w:r>
           </w:p>
         </w:tc>
@@ -779,92 +789,91 @@
       <w:tr>
         <w:trPr>
           <w:cantSplit/>
-          <w:trHeight w:val="561" w:hRule="auto"/>
+          <w:jc w:val="center"/>
         </w:trPr>
         <w:tc>
           <w:tcPr>
-            <w:tcBorders/>
-            <w:shd w:val="clear" w:color="auto" w:fill="FFFFFF"/>
-            <w:tcMar>
-              <w:top w:w="0" w:type="dxa"/>
-              <w:bottom w:w="0" w:type="dxa"/>
-              <w:left w:w="0" w:type="dxa"/>
-              <w:right w:w="0" w:type="dxa"/>
-            </w:tcMar>
-            <w:vAlign w:val="center"/>
-          </w:tcPr>
-          <w:p>
-            <w:pPr>
+            <w:tcW w:w="1152" w:type="dxa"/>
+            <w:shd w:val="clear" w:color="auto" w:fill="FFFFFF"/>
+            <w:tcMar>
+              <w:top w:w="0" w:type="dxa"/>
+              <w:left w:w="0" w:type="dxa"/>
+              <w:bottom w:w="0" w:type="dxa"/>
+              <w:right w:w="0" w:type="dxa"/>
+            </w:tcMar>
+            <w:vAlign w:val="center"/>
+          </w:tcPr>
+          <w:p>
+            <w:pPr>
+              <w:spacing w:before="100" w:after="100"/>
+              <w:ind w:left="100" w:right="100"/>
               <w:jc w:val="center"/>
-              <w:spacing w:after="100" w:before="100" w:line="240"/>
-              <w:ind w:firstLine="0" w:left="100" w:right="100"/>
-            </w:pPr>
-            <w:r xmlns:w="http://schemas.openxmlformats.org/wordprocessingml/2006/main" xmlns:wp="http://schemas.openxmlformats.org/drawingml/2006/wordprocessingDrawing" xmlns:r="http://schemas.openxmlformats.org/officeDocument/2006/relationships" xmlns:w14="http://schemas.microsoft.com/office/word/2010/wordml">
-              <w:rPr>
-                <w:rFonts w:ascii="Arial" w:hAnsi="Arial" w:eastAsia="Arial" w:cs="Arial"/>
-                <w:sz w:val="16"/>
-                <w:szCs w:val="16"/>
-                <w:color w:val="000000"/>
-              </w:rPr>
-              <w:t xml:space="preserve">8</w:t>
-            </w:r>
-          </w:p>
-        </w:tc>
-        <w:tc>
-          <w:tcPr>
-            <w:tcBorders/>
-            <w:shd w:val="clear" w:color="auto" w:fill="FFFFFF"/>
-            <w:tcMar>
-              <w:top w:w="0" w:type="dxa"/>
-              <w:bottom w:w="0" w:type="dxa"/>
-              <w:left w:w="0" w:type="dxa"/>
-              <w:right w:w="0" w:type="dxa"/>
-            </w:tcMar>
-            <w:vAlign w:val="center"/>
-          </w:tcPr>
-          <w:p>
-            <w:pPr>
-              <w:jc w:val="left"/>
-              <w:spacing w:after="100" w:before="100" w:line="240"/>
-              <w:ind w:firstLine="0" w:left="100" w:right="100"/>
-            </w:pPr>
-            <w:r xmlns:w="http://schemas.openxmlformats.org/wordprocessingml/2006/main" xmlns:wp="http://schemas.openxmlformats.org/drawingml/2006/wordprocessingDrawing" xmlns:r="http://schemas.openxmlformats.org/officeDocument/2006/relationships" xmlns:w14="http://schemas.microsoft.com/office/word/2010/wordml">
-              <w:rPr>
-                <w:rFonts w:ascii="Arial" w:hAnsi="Arial" w:eastAsia="Arial" w:cs="Arial"/>
-                <w:sz w:val="16"/>
-                <w:szCs w:val="16"/>
-                <w:color w:val="000000"/>
-              </w:rPr>
-              <w:t xml:space="preserve">Colonies all the way to the top of the plant with more than 75% of plants affected</w:t>
-            </w:r>
-          </w:p>
-        </w:tc>
-        <w:tc>
-          <w:tcPr>
-            <w:tcBorders/>
-            <w:shd w:val="clear" w:color="auto" w:fill="FFFFFF"/>
-            <w:tcMar>
-              <w:top w:w="0" w:type="dxa"/>
-              <w:bottom w:w="0" w:type="dxa"/>
-              <w:left w:w="0" w:type="dxa"/>
-              <w:right w:w="0" w:type="dxa"/>
-            </w:tcMar>
-            <w:vAlign w:val="center"/>
-          </w:tcPr>
-          <w:p>
-            <w:pPr>
+            </w:pPr>
+            <w:r>
+              <w:rPr>
+                <w:rFonts w:ascii="Arial" w:eastAsia="Arial" w:hAnsi="Arial" w:cs="Arial"/>
+                <w:color w:val="000000"/>
+                <w:sz w:val="16"/>
+                <w:szCs w:val="16"/>
+              </w:rPr>
+              <w:t>8</w:t>
+            </w:r>
+          </w:p>
+        </w:tc>
+        <w:tc>
+          <w:tcPr>
+            <w:tcW w:w="5760" w:type="dxa"/>
+            <w:shd w:val="clear" w:color="auto" w:fill="FFFFFF"/>
+            <w:tcMar>
+              <w:top w:w="0" w:type="dxa"/>
+              <w:left w:w="0" w:type="dxa"/>
+              <w:bottom w:w="0" w:type="dxa"/>
+              <w:right w:w="0" w:type="dxa"/>
+            </w:tcMar>
+            <w:vAlign w:val="center"/>
+          </w:tcPr>
+          <w:p>
+            <w:pPr>
+              <w:spacing w:before="100" w:after="100"/>
+              <w:ind w:left="100" w:right="100"/>
+            </w:pPr>
+            <w:r>
+              <w:rPr>
+                <w:rFonts w:ascii="Arial" w:eastAsia="Arial" w:hAnsi="Arial" w:cs="Arial"/>
+                <w:color w:val="000000"/>
+                <w:sz w:val="16"/>
+                <w:szCs w:val="16"/>
+              </w:rPr>
+              <w:t>Colonies all the way to the top of the plant with more than 75% of plants affected</w:t>
+            </w:r>
+          </w:p>
+        </w:tc>
+        <w:tc>
+          <w:tcPr>
+            <w:tcW w:w="1728" w:type="dxa"/>
+            <w:shd w:val="clear" w:color="auto" w:fill="FFFFFF"/>
+            <w:tcMar>
+              <w:top w:w="0" w:type="dxa"/>
+              <w:left w:w="0" w:type="dxa"/>
+              <w:bottom w:w="0" w:type="dxa"/>
+              <w:right w:w="0" w:type="dxa"/>
+            </w:tcMar>
+            <w:vAlign w:val="center"/>
+          </w:tcPr>
+          <w:p>
+            <w:pPr>
+              <w:spacing w:before="100" w:after="100"/>
+              <w:ind w:left="100" w:right="100"/>
               <w:jc w:val="right"/>
-              <w:spacing w:after="100" w:before="100" w:line="240"/>
-              <w:ind w:firstLine="0" w:left="100" w:right="100"/>
-            </w:pPr>
-            <w:r xmlns:w="http://schemas.openxmlformats.org/wordprocessingml/2006/main" xmlns:wp="http://schemas.openxmlformats.org/drawingml/2006/wordprocessingDrawing" xmlns:r="http://schemas.openxmlformats.org/officeDocument/2006/relationships" xmlns:w14="http://schemas.microsoft.com/office/word/2010/wordml">
-              <w:rPr>
-                <w:rFonts w:ascii="Arial" w:hAnsi="Arial" w:eastAsia="Arial" w:cs="Arial"/>
-                <w:sz w:val="16"/>
-                <w:szCs w:val="16"/>
-                <w:color w:val="000000"/>
-              </w:rPr>
-              <w:t xml:space="preserve">87.00</w:t>
+            </w:pPr>
+            <w:r>
+              <w:rPr>
+                <w:rFonts w:ascii="Arial" w:eastAsia="Arial" w:hAnsi="Arial" w:cs="Arial"/>
+                <w:color w:val="000000"/>
+                <w:sz w:val="16"/>
+                <w:szCs w:val="16"/>
+              </w:rPr>
+              <w:t>87.00</w:t>
             </w:r>
           </w:p>
         </w:tc>
@@ -872,103 +881,107 @@
       <w:tr>
         <w:trPr>
           <w:cantSplit/>
-          <w:trHeight w:val="561" w:hRule="auto"/>
+          <w:jc w:val="center"/>
         </w:trPr>
         <w:tc>
           <w:tcPr>
+            <w:tcW w:w="1152" w:type="dxa"/>
             <w:tcBorders>
               <w:bottom w:val="single" w:sz="16" w:space="0" w:color="666666"/>
             </w:tcBorders>
             <w:shd w:val="clear" w:color="auto" w:fill="FFFFFF"/>
             <w:tcMar>
               <w:top w:w="0" w:type="dxa"/>
-              <w:bottom w:w="0" w:type="dxa"/>
-              <w:left w:w="0" w:type="dxa"/>
-              <w:right w:w="0" w:type="dxa"/>
-            </w:tcMar>
-            <w:vAlign w:val="center"/>
-          </w:tcPr>
-          <w:p>
-            <w:pPr>
+              <w:left w:w="0" w:type="dxa"/>
+              <w:bottom w:w="0" w:type="dxa"/>
+              <w:right w:w="0" w:type="dxa"/>
+            </w:tcMar>
+            <w:vAlign w:val="center"/>
+          </w:tcPr>
+          <w:p>
+            <w:pPr>
+              <w:spacing w:before="100" w:after="100"/>
+              <w:ind w:left="100" w:right="100"/>
               <w:jc w:val="center"/>
-              <w:spacing w:after="100" w:before="100" w:line="240"/>
-              <w:ind w:firstLine="0" w:left="100" w:right="100"/>
-            </w:pPr>
-            <w:r xmlns:w="http://schemas.openxmlformats.org/wordprocessingml/2006/main" xmlns:wp="http://schemas.openxmlformats.org/drawingml/2006/wordprocessingDrawing" xmlns:r="http://schemas.openxmlformats.org/officeDocument/2006/relationships" xmlns:w14="http://schemas.microsoft.com/office/word/2010/wordml">
-              <w:rPr>
-                <w:rFonts w:ascii="Arial" w:hAnsi="Arial" w:eastAsia="Arial" w:cs="Arial"/>
-                <w:sz w:val="16"/>
-                <w:szCs w:val="16"/>
-                <w:color w:val="000000"/>
-              </w:rPr>
-              <w:t xml:space="preserve">9</w:t>
-            </w:r>
-          </w:p>
-        </w:tc>
-        <w:tc>
-          <w:tcPr>
+            </w:pPr>
+            <w:r>
+              <w:rPr>
+                <w:rFonts w:ascii="Arial" w:eastAsia="Arial" w:hAnsi="Arial" w:cs="Arial"/>
+                <w:color w:val="000000"/>
+                <w:sz w:val="16"/>
+                <w:szCs w:val="16"/>
+              </w:rPr>
+              <w:t>9</w:t>
+            </w:r>
+          </w:p>
+        </w:tc>
+        <w:tc>
+          <w:tcPr>
+            <w:tcW w:w="5760" w:type="dxa"/>
             <w:tcBorders>
               <w:bottom w:val="single" w:sz="16" w:space="0" w:color="666666"/>
             </w:tcBorders>
             <w:shd w:val="clear" w:color="auto" w:fill="FFFFFF"/>
             <w:tcMar>
               <w:top w:w="0" w:type="dxa"/>
-              <w:bottom w:w="0" w:type="dxa"/>
-              <w:left w:w="0" w:type="dxa"/>
-              <w:right w:w="0" w:type="dxa"/>
-            </w:tcMar>
-            <w:vAlign w:val="center"/>
-          </w:tcPr>
-          <w:p>
-            <w:pPr>
-              <w:jc w:val="left"/>
-              <w:spacing w:after="100" w:before="100" w:line="240"/>
-              <w:ind w:firstLine="0" w:left="100" w:right="100"/>
-            </w:pPr>
-            <w:r xmlns:w="http://schemas.openxmlformats.org/wordprocessingml/2006/main" xmlns:wp="http://schemas.openxmlformats.org/drawingml/2006/wordprocessingDrawing" xmlns:r="http://schemas.openxmlformats.org/officeDocument/2006/relationships" xmlns:w14="http://schemas.microsoft.com/office/word/2010/wordml">
-              <w:rPr>
-                <w:rFonts w:ascii="Arial" w:hAnsi="Arial" w:eastAsia="Arial" w:cs="Arial"/>
-                <w:sz w:val="16"/>
-                <w:szCs w:val="16"/>
-                <w:color w:val="000000"/>
-              </w:rPr>
-              <w:t xml:space="preserve">Colonies all the way to the top of the plant with severe leaf drop</w:t>
-            </w:r>
-          </w:p>
-        </w:tc>
-        <w:tc>
-          <w:tcPr>
+              <w:left w:w="0" w:type="dxa"/>
+              <w:bottom w:w="0" w:type="dxa"/>
+              <w:right w:w="0" w:type="dxa"/>
+            </w:tcMar>
+            <w:vAlign w:val="center"/>
+          </w:tcPr>
+          <w:p>
+            <w:pPr>
+              <w:spacing w:before="100" w:after="100"/>
+              <w:ind w:left="100" w:right="100"/>
+            </w:pPr>
+            <w:r>
+              <w:rPr>
+                <w:rFonts w:ascii="Arial" w:eastAsia="Arial" w:hAnsi="Arial" w:cs="Arial"/>
+                <w:color w:val="000000"/>
+                <w:sz w:val="16"/>
+                <w:szCs w:val="16"/>
+              </w:rPr>
+              <w:t>Colonies all the way to the top of the plant with severe leaf drop</w:t>
+            </w:r>
+          </w:p>
+        </w:tc>
+        <w:tc>
+          <w:tcPr>
+            <w:tcW w:w="1728" w:type="dxa"/>
             <w:tcBorders>
               <w:bottom w:val="single" w:sz="16" w:space="0" w:color="666666"/>
             </w:tcBorders>
             <w:shd w:val="clear" w:color="auto" w:fill="FFFFFF"/>
             <w:tcMar>
               <w:top w:w="0" w:type="dxa"/>
-              <w:bottom w:w="0" w:type="dxa"/>
-              <w:left w:w="0" w:type="dxa"/>
-              <w:right w:w="0" w:type="dxa"/>
-            </w:tcMar>
-            <w:vAlign w:val="center"/>
-          </w:tcPr>
-          <w:p>
-            <w:pPr>
+              <w:left w:w="0" w:type="dxa"/>
+              <w:bottom w:w="0" w:type="dxa"/>
+              <w:right w:w="0" w:type="dxa"/>
+            </w:tcMar>
+            <w:vAlign w:val="center"/>
+          </w:tcPr>
+          <w:p>
+            <w:pPr>
+              <w:spacing w:before="100" w:after="100"/>
+              <w:ind w:left="100" w:right="100"/>
               <w:jc w:val="right"/>
-              <w:spacing w:after="100" w:before="100" w:line="240"/>
-              <w:ind w:firstLine="0" w:left="100" w:right="100"/>
-            </w:pPr>
-            <w:r xmlns:w="http://schemas.openxmlformats.org/wordprocessingml/2006/main" xmlns:wp="http://schemas.openxmlformats.org/drawingml/2006/wordprocessingDrawing" xmlns:r="http://schemas.openxmlformats.org/officeDocument/2006/relationships" xmlns:w14="http://schemas.microsoft.com/office/word/2010/wordml">
-              <w:rPr>
-                <w:rFonts w:ascii="Arial" w:hAnsi="Arial" w:eastAsia="Arial" w:cs="Arial"/>
-                <w:sz w:val="16"/>
-                <w:szCs w:val="16"/>
-                <w:color w:val="000000"/>
-              </w:rPr>
-              <w:t xml:space="preserve">100.00</w:t>
+            </w:pPr>
+            <w:r>
+              <w:rPr>
+                <w:rFonts w:ascii="Arial" w:eastAsia="Arial" w:hAnsi="Arial" w:cs="Arial"/>
+                <w:color w:val="000000"/>
+                <w:sz w:val="16"/>
+                <w:szCs w:val="16"/>
+              </w:rPr>
+              <w:t>100.00</w:t>
             </w:r>
           </w:p>
         </w:tc>
       </w:tr>
+      <w:bookmarkEnd w:id="0"/>
     </w:tbl>
+    <w:p/>
     <w:sectPr>
       <w:type w:val="continuous"/>
       <w:pgSz w:w="11900" w:h="16840"/>
@@ -980,27 +993,8 @@
 </w:document>
 </file>
 
-<file path=word/footnotes.xml><?xml version="1.0" encoding="utf-8"?>
-<w:footnotes xmlns:wpc="http://schemas.microsoft.com/office/word/2010/wordprocessingCanvas" xmlns:mo="http://schemas.microsoft.com/office/mac/office/2008/main" xmlns:mc="http://schemas.openxmlformats.org/markup-compatibility/2006" xmlns:mv="urn:schemas-microsoft-com:mac:vml" xmlns:o="urn:schemas-microsoft-com:office:office" xmlns:r="http://schemas.openxmlformats.org/officeDocument/2006/relationships" xmlns:m="http://schemas.openxmlformats.org/officeDocument/2006/math" xmlns:v="urn:schemas-microsoft-com:vml" xmlns:wp14="http://schemas.microsoft.com/office/word/2010/wordprocessingDrawing" xmlns:wp="http://schemas.openxmlformats.org/drawingml/2006/wordprocessingDrawing" xmlns:w10="urn:schemas-microsoft-com:office:word" xmlns:w="http://schemas.openxmlformats.org/wordprocessingml/2006/main" xmlns:w14="http://schemas.microsoft.com/office/word/2010/wordml" xmlns:wpg="http://schemas.microsoft.com/office/word/2010/wordprocessingGroup" xmlns:wpi="http://schemas.microsoft.com/office/word/2010/wordprocessingInk" xmlns:wne="http://schemas.microsoft.com/office/word/2006/wordml" xmlns:wps="http://schemas.microsoft.com/office/word/2010/wordprocessingShape" mc:Ignorable="w14 wp14">
-  <w:footnote w:type="separator" w:id="-1">
-    <w:p>
-      <w:r>
-        <w:separator/>
-      </w:r>
-    </w:p>
-  </w:footnote>
-  <w:footnote w:type="continuationSeparator" w:id="0">
-    <w:p>
-      <w:r>
-        <w:continuationSeparator/>
-      </w:r>
-    </w:p>
-  </w:footnote>
-</w:footnotes>
-</file>
-
 <file path=word/numbering.xml><?xml version="1.0" encoding="utf-8"?>
-<w:numbering xmlns:wpc="http://schemas.microsoft.com/office/word/2010/wordprocessingCanvas" xmlns:cx="http://schemas.microsoft.com/office/drawing/2014/chartex" xmlns:cx1="http://schemas.microsoft.com/office/drawing/2015/9/8/chartex" xmlns:cx2="http://schemas.microsoft.com/office/drawing/2015/10/21/chartex" xmlns:cx3="http://schemas.microsoft.com/office/drawing/2016/5/9/chartex" xmlns:cx4="http://schemas.microsoft.com/office/drawing/2016/5/10/chartex" xmlns:cx5="http://schemas.microsoft.com/office/drawing/2016/5/11/chartex" xmlns:cx6="http://schemas.microsoft.com/office/drawing/2016/5/12/chartex" xmlns:cx7="http://schemas.microsoft.com/office/drawing/2016/5/13/chartex" xmlns:cx8="http://schemas.microsoft.com/office/drawing/2016/5/14/chartex" xmlns:mc="http://schemas.openxmlformats.org/markup-compatibility/2006" xmlns:aink="http://schemas.microsoft.com/office/drawing/2016/ink" xmlns:am3d="http://schemas.microsoft.com/office/drawing/2017/model3d" xmlns:o="urn:schemas-microsoft-com:office:office" xmlns:r="http://schemas.openxmlformats.org/officeDocument/2006/relationships" xmlns:m="http://schemas.openxmlformats.org/officeDocument/2006/math" xmlns:v="urn:schemas-microsoft-com:vml" xmlns:wp14="http://schemas.microsoft.com/office/word/2010/wordprocessingDrawing" xmlns:wp="http://schemas.openxmlformats.org/drawingml/2006/wordprocessingDrawing" xmlns:w10="urn:schemas-microsoft-com:office:word" xmlns:w="http://schemas.openxmlformats.org/wordprocessingml/2006/main" xmlns:w14="http://schemas.microsoft.com/office/word/2010/wordml" xmlns:w15="http://schemas.microsoft.com/office/word/2012/wordml" xmlns:w16cex="http://schemas.microsoft.com/office/word/2018/wordml/cex" xmlns:w16cid="http://schemas.microsoft.com/office/word/2016/wordml/cid" xmlns:w16="http://schemas.microsoft.com/office/word/2018/wordml" xmlns:w16se="http://schemas.microsoft.com/office/word/2015/wordml/symex" xmlns:wpg="http://schemas.microsoft.com/office/word/2010/wordprocessingGroup" xmlns:wpi="http://schemas.microsoft.com/office/word/2010/wordprocessingInk" xmlns:wne="http://schemas.microsoft.com/office/word/2006/wordml" xmlns:wps="http://schemas.microsoft.com/office/word/2010/wordprocessingShape" mc:Ignorable="w14 w15 w16se w16cid w16 w16cex wp14">
+<w:numbering xmlns:wpc="http://schemas.microsoft.com/office/word/2010/wordprocessingCanvas" xmlns:cx="http://schemas.microsoft.com/office/drawing/2014/chartex" xmlns:cx1="http://schemas.microsoft.com/office/drawing/2015/9/8/chartex" xmlns:mc="http://schemas.openxmlformats.org/markup-compatibility/2006" xmlns:o="urn:schemas-microsoft-com:office:office" xmlns:r="http://schemas.openxmlformats.org/officeDocument/2006/relationships" xmlns:m="http://schemas.openxmlformats.org/officeDocument/2006/math" xmlns:v="urn:schemas-microsoft-com:vml" xmlns:wp14="http://schemas.microsoft.com/office/word/2010/wordprocessingDrawing" xmlns:wp="http://schemas.openxmlformats.org/drawingml/2006/wordprocessingDrawing" xmlns:w10="urn:schemas-microsoft-com:office:word" xmlns:w="http://schemas.openxmlformats.org/wordprocessingml/2006/main" xmlns:w14="http://schemas.microsoft.com/office/word/2010/wordml" xmlns:w15="http://schemas.microsoft.com/office/word/2012/wordml" xmlns:w16se="http://schemas.microsoft.com/office/word/2015/wordml/symex" xmlns:wpg="http://schemas.microsoft.com/office/word/2010/wordprocessingGroup" xmlns:wpi="http://schemas.microsoft.com/office/word/2010/wordprocessingInk" xmlns:wne="http://schemas.microsoft.com/office/word/2006/wordml" xmlns:wps="http://schemas.microsoft.com/office/word/2010/wordprocessingShape" mc:Ignorable="w14 w15 w16se wp14">
   <w:abstractNum w:abstractNumId="0" w15:restartNumberingAfterBreak="0">
     <w:nsid w:val="07E925FD"/>
     <w:multiLevelType w:val="multilevel"/>
@@ -1008,7 +1002,7 @@
     <w:lvl w:ilvl="0">
       <w:start w:val="1"/>
       <w:numFmt w:val="decimal"/>
-      <w:pStyle w:val="Titre1"/>
+      <w:pStyle w:val="Heading1"/>
       <w:lvlText w:val="%1."/>
       <w:lvlJc w:val="left"/>
       <w:pPr>
@@ -1018,7 +1012,7 @@
     <w:lvl w:ilvl="1">
       <w:start w:val="1"/>
       <w:numFmt w:val="decimal"/>
-      <w:pStyle w:val="Titre2"/>
+      <w:pStyle w:val="Heading2"/>
       <w:lvlText w:val="%1.%2."/>
       <w:lvlJc w:val="left"/>
       <w:pPr>
@@ -1028,7 +1022,7 @@
     <w:lvl w:ilvl="2">
       <w:start w:val="1"/>
       <w:numFmt w:val="decimal"/>
-      <w:pStyle w:val="Titre3"/>
+      <w:pStyle w:val="Heading3"/>
       <w:lvlText w:val="%1.%2.%3."/>
       <w:lvlJc w:val="left"/>
       <w:pPr>
@@ -1275,7 +1269,7 @@
 </file>
 
 <file path=word/styles.xml><?xml version="1.0" encoding="utf-8"?>
-<w:styles xmlns:mc="http://schemas.openxmlformats.org/markup-compatibility/2006" xmlns:r="http://schemas.openxmlformats.org/officeDocument/2006/relationships" xmlns:w="http://schemas.openxmlformats.org/wordprocessingml/2006/main" xmlns:w14="http://schemas.microsoft.com/office/word/2010/wordml" xmlns:w15="http://schemas.microsoft.com/office/word/2012/wordml" xmlns:w16cex="http://schemas.microsoft.com/office/word/2018/wordml/cex" xmlns:w16cid="http://schemas.microsoft.com/office/word/2016/wordml/cid" xmlns:w16="http://schemas.microsoft.com/office/word/2018/wordml" xmlns:w16se="http://schemas.microsoft.com/office/word/2015/wordml/symex" mc:Ignorable="w14 w15 w16se w16cid w16 w16cex">
+<w:styles xmlns:mc="http://schemas.openxmlformats.org/markup-compatibility/2006" xmlns:r="http://schemas.openxmlformats.org/officeDocument/2006/relationships" xmlns:w="http://schemas.openxmlformats.org/wordprocessingml/2006/main" xmlns:w14="http://schemas.microsoft.com/office/word/2010/wordml" xmlns:w15="http://schemas.microsoft.com/office/word/2012/wordml" xmlns:w16se="http://schemas.microsoft.com/office/word/2015/wordml/symex" mc:Ignorable="w14 w15 w16se">
   <w:docDefaults>
     <w:rPrDefault>
       <w:rPr>
@@ -1287,7 +1281,7 @@
     </w:rPrDefault>
     <w:pPrDefault/>
   </w:docDefaults>
-  <w:latentStyles w:defLockedState="0" w:defUIPriority="99" w:defSemiHidden="0" w:defUnhideWhenUsed="0" w:defQFormat="0" w:count="376">
+  <w:latentStyles w:defLockedState="0" w:defUIPriority="99" w:defSemiHidden="0" w:defUnhideWhenUsed="0" w:defQFormat="0" w:count="371">
     <w:lsdException w:name="Normal" w:uiPriority="0" w:qFormat="1"/>
     <w:lsdException w:name="heading 1" w:uiPriority="9" w:qFormat="1"/>
     <w:lsdException w:name="heading 2" w:semiHidden="1" w:uiPriority="9" w:unhideWhenUsed="1" w:qFormat="1"/>
@@ -1650,21 +1644,16 @@
     <w:lsdException w:name="List Table 5 Dark Accent 6" w:uiPriority="50"/>
     <w:lsdException w:name="List Table 6 Colorful Accent 6" w:uiPriority="51"/>
     <w:lsdException w:name="List Table 7 Colorful Accent 6" w:uiPriority="52"/>
-    <w:lsdException w:name="Mention" w:semiHidden="1" w:unhideWhenUsed="1"/>
-    <w:lsdException w:name="Smart Hyperlink" w:semiHidden="1" w:unhideWhenUsed="1"/>
-    <w:lsdException w:name="Hashtag" w:semiHidden="1" w:unhideWhenUsed="1"/>
-    <w:lsdException w:name="Unresolved Mention" w:semiHidden="1" w:unhideWhenUsed="1"/>
-    <w:lsdException w:name="Smart Link" w:semiHidden="1" w:unhideWhenUsed="1"/>
   </w:latentStyles>
   <w:style w:type="paragraph" w:default="1" w:styleId="Normal">
     <w:name w:val="Normal"/>
     <w:qFormat/>
   </w:style>
-  <w:style w:type="paragraph" w:styleId="Titre1">
+  <w:style w:type="paragraph" w:styleId="Heading1">
     <w:name w:val="heading 1"/>
     <w:basedOn w:val="Normal"/>
     <w:next w:val="Normal"/>
-    <w:link w:val="Titre1Car"/>
+    <w:link w:val="Heading1Char"/>
     <w:uiPriority w:val="9"/>
     <w:qFormat/>
     <w:rsid w:val="00362E65"/>
@@ -1688,11 +1677,11 @@
       <w:szCs w:val="32"/>
     </w:rPr>
   </w:style>
-  <w:style w:type="paragraph" w:styleId="Titre2">
+  <w:style w:type="paragraph" w:styleId="Heading2">
     <w:name w:val="heading 2"/>
     <w:basedOn w:val="Normal"/>
     <w:next w:val="Normal"/>
-    <w:link w:val="Titre2Car"/>
+    <w:link w:val="Heading2Char"/>
     <w:uiPriority w:val="9"/>
     <w:semiHidden/>
     <w:unhideWhenUsed/>
@@ -1716,11 +1705,11 @@
       <w:szCs w:val="26"/>
     </w:rPr>
   </w:style>
-  <w:style w:type="paragraph" w:styleId="Titre3">
+  <w:style w:type="paragraph" w:styleId="Heading3">
     <w:name w:val="heading 3"/>
     <w:basedOn w:val="Normal"/>
     <w:next w:val="Normal"/>
-    <w:link w:val="Titre3Car"/>
+    <w:link w:val="Heading3Char"/>
     <w:uiPriority w:val="9"/>
     <w:semiHidden/>
     <w:unhideWhenUsed/>
@@ -1742,13 +1731,13 @@
       <w:bCs/>
     </w:rPr>
   </w:style>
-  <w:style w:type="character" w:default="1" w:styleId="Policepardfaut">
+  <w:style w:type="character" w:default="1" w:styleId="DefaultParagraphFont">
     <w:name w:val="Default Paragraph Font"/>
     <w:uiPriority w:val="1"/>
     <w:semiHidden/>
     <w:unhideWhenUsed/>
   </w:style>
-  <w:style w:type="table" w:default="1" w:styleId="TableauNormal">
+  <w:style w:type="table" w:default="1" w:styleId="TableNormal">
     <w:name w:val="Normal Table"/>
     <w:uiPriority w:val="99"/>
     <w:semiHidden/>
@@ -1763,15 +1752,15 @@
       </w:tblCellMar>
     </w:tblPr>
   </w:style>
-  <w:style w:type="numbering" w:default="1" w:styleId="Aucuneliste">
+  <w:style w:type="numbering" w:default="1" w:styleId="NoList">
     <w:name w:val="No List"/>
     <w:uiPriority w:val="99"/>
     <w:semiHidden/>
     <w:unhideWhenUsed/>
   </w:style>
-  <w:style w:type="character" w:customStyle="1" w:styleId="strong">
-    <w:name w:val="strong"/>
-    <w:basedOn w:val="Policepardfaut"/>
+  <w:style w:type="character" w:customStyle="1" w:styleId="Strong1">
+    <w:name w:val="Strong1"/>
+    <w:basedOn w:val="DefaultParagraphFont"/>
     <w:uiPriority w:val="1"/>
     <w:qFormat/>
     <w:rsid w:val="007B3E96"/>
@@ -1790,7 +1779,7 @@
   </w:style>
   <w:style w:type="table" w:customStyle="1" w:styleId="tabletemplate">
     <w:name w:val="table_template"/>
-    <w:basedOn w:val="TableauNormal"/>
+    <w:basedOn w:val="TableNormal"/>
     <w:uiPriority w:val="59"/>
     <w:rsid w:val="00F12158"/>
     <w:pPr>
@@ -1826,9 +1815,9 @@
       </w:tcPr>
     </w:tblStylePr>
   </w:style>
-  <w:style w:type="table" w:styleId="Listeclaire-Accent2">
+  <w:style w:type="table" w:styleId="LightList-Accent2">
     <w:name w:val="Light List Accent 2"/>
-    <w:basedOn w:val="TableauNormal"/>
+    <w:basedOn w:val="TableNormal"/>
     <w:uiPriority w:val="61"/>
     <w:rsid w:val="00FC557F"/>
     <w:tblPr>
@@ -1908,10 +1897,10 @@
       </w:tcPr>
     </w:tblStylePr>
   </w:style>
-  <w:style w:type="character" w:customStyle="1" w:styleId="Titre1Car">
-    <w:name w:val="Titre 1 Car"/>
-    <w:basedOn w:val="Policepardfaut"/>
-    <w:link w:val="Titre1"/>
+  <w:style w:type="character" w:customStyle="1" w:styleId="Heading1Char">
+    <w:name w:val="Heading 1 Char"/>
+    <w:basedOn w:val="DefaultParagraphFont"/>
+    <w:link w:val="Heading1"/>
     <w:uiPriority w:val="9"/>
     <w:rsid w:val="00362E65"/>
     <w:rPr>
@@ -1922,10 +1911,10 @@
       <w:szCs w:val="32"/>
     </w:rPr>
   </w:style>
-  <w:style w:type="character" w:customStyle="1" w:styleId="Titre2Car">
-    <w:name w:val="Titre 2 Car"/>
-    <w:basedOn w:val="Policepardfaut"/>
-    <w:link w:val="Titre2"/>
+  <w:style w:type="character" w:customStyle="1" w:styleId="Heading2Char">
+    <w:name w:val="Heading 2 Char"/>
+    <w:basedOn w:val="DefaultParagraphFont"/>
+    <w:link w:val="Heading2"/>
     <w:uiPriority w:val="9"/>
     <w:semiHidden/>
     <w:rsid w:val="00362E65"/>
@@ -1937,10 +1926,10 @@
       <w:szCs w:val="26"/>
     </w:rPr>
   </w:style>
-  <w:style w:type="character" w:customStyle="1" w:styleId="Titre3Car">
-    <w:name w:val="Titre 3 Car"/>
-    <w:basedOn w:val="Policepardfaut"/>
-    <w:link w:val="Titre3"/>
+  <w:style w:type="character" w:customStyle="1" w:styleId="Heading3Char">
+    <w:name w:val="Heading 3 Char"/>
+    <w:basedOn w:val="DefaultParagraphFont"/>
+    <w:link w:val="Heading3"/>
     <w:uiPriority w:val="9"/>
     <w:semiHidden/>
     <w:rsid w:val="00362E65"/>
@@ -1969,9 +1958,9 @@
     <w:qFormat/>
     <w:rsid w:val="00AE18EF"/>
   </w:style>
-  <w:style w:type="table" w:styleId="Tableauprofessionnel">
+  <w:style w:type="table" w:styleId="TableProfessional">
     <w:name w:val="Table Professional"/>
-    <w:basedOn w:val="TableauNormal"/>
+    <w:basedOn w:val="TableNormal"/>
     <w:uiPriority w:val="99"/>
     <w:semiHidden/>
     <w:unhideWhenUsed/>
@@ -2001,7 +1990,7 @@
       </w:tcPr>
     </w:tblStylePr>
   </w:style>
-  <w:style w:type="paragraph" w:styleId="TM1">
+  <w:style w:type="paragraph" w:styleId="TOC1">
     <w:name w:val="toc 1"/>
     <w:basedOn w:val="Normal"/>
     <w:next w:val="Normal"/>
@@ -2013,7 +2002,7 @@
       <w:spacing w:after="100"/>
     </w:pPr>
   </w:style>
-  <w:style w:type="paragraph" w:styleId="TM2">
+  <w:style w:type="paragraph" w:styleId="TOC2">
     <w:name w:val="toc 2"/>
     <w:basedOn w:val="Normal"/>
     <w:next w:val="Normal"/>
@@ -2026,10 +2015,10 @@
       <w:ind w:left="240"/>
     </w:pPr>
   </w:style>
-  <w:style w:type="paragraph" w:styleId="Textedebulles">
+  <w:style w:type="paragraph" w:styleId="BalloonText">
     <w:name w:val="Balloon Text"/>
     <w:basedOn w:val="Normal"/>
-    <w:link w:val="TextedebullesCar"/>
+    <w:link w:val="BalloonTextChar"/>
     <w:uiPriority w:val="99"/>
     <w:semiHidden/>
     <w:unhideWhenUsed/>
@@ -2040,10 +2029,10 @@
       <w:szCs w:val="18"/>
     </w:rPr>
   </w:style>
-  <w:style w:type="character" w:customStyle="1" w:styleId="TextedebullesCar">
-    <w:name w:val="Texte de bulles Car"/>
-    <w:basedOn w:val="Policepardfaut"/>
-    <w:link w:val="Textedebulles"/>
+  <w:style w:type="character" w:customStyle="1" w:styleId="BalloonTextChar">
+    <w:name w:val="Balloon Text Char"/>
+    <w:basedOn w:val="DefaultParagraphFont"/>
+    <w:link w:val="BalloonText"/>
     <w:uiPriority w:val="99"/>
     <w:semiHidden/>
     <w:rsid w:val="00FB63E7"/>
@@ -2055,7 +2044,7 @@
   </w:style>
   <w:style w:type="character" w:customStyle="1" w:styleId="referenceid">
     <w:name w:val="reference_id"/>
-    <w:basedOn w:val="Policepardfaut"/>
+    <w:basedOn w:val="DefaultParagraphFont"/>
     <w:uiPriority w:val="1"/>
     <w:rsid w:val="00457CF1"/>
     <w:rPr>

</xml_diff>